<commit_message>
Add the result of unit-testing result into explanation.docx
</commit_message>
<xml_diff>
--- a/explanation.docx
+++ b/explanation.docx
@@ -1041,7 +1041,74 @@
             </w14:solidFill>
           </w14:textFill>
         </w:rPr>
-        <w:t>Yes, I strongly agree with this requirement and I reached out the fact that I have to modify the algorithm in this essay a little bit.</w:t>
+        <w:t xml:space="preserve">Yes, I strongly agree with this requirement and I reached out the fact that I have to modify the algorithm in this essay a little bit. </w:t>
+      </w:r>
+    </w:p>
+    <w:p>
+      <w:pPr>
+        <w:rPr>
+          <w:rFonts w:hint="default" w:ascii="Helvetica" w:hAnsi="Helvetica" w:eastAsia="Helvetica" w:cs="Helvetica"/>
+          <w:b w:val="0"/>
+          <w:bCs w:val="0"/>
+          <w:i w:val="0"/>
+          <w:iCs w:val="0"/>
+          <w:caps w:val="0"/>
+          <w:color w:val="000000" w:themeColor="text1"/>
+          <w:spacing w:val="0"/>
+          <w:sz w:val="18"/>
+          <w:szCs w:val="18"/>
+          <w:shd w:val="clear" w:fill="FFFFFF"/>
+          <w:lang w:val="en-US"/>
+          <w14:textFill>
+            <w14:solidFill>
+              <w14:schemeClr w14:val="tx1"/>
+            </w14:solidFill>
+          </w14:textFill>
+        </w:rPr>
+      </w:pPr>
+      <w:r>
+        <w:rPr>
+          <w:rFonts w:hint="default" w:ascii="Helvetica" w:hAnsi="Helvetica" w:eastAsia="Helvetica" w:cs="Helvetica"/>
+          <w:b w:val="0"/>
+          <w:bCs w:val="0"/>
+          <w:i w:val="0"/>
+          <w:iCs w:val="0"/>
+          <w:caps w:val="0"/>
+          <w:color w:val="000000" w:themeColor="text1"/>
+          <w:spacing w:val="0"/>
+          <w:sz w:val="18"/>
+          <w:szCs w:val="18"/>
+          <w:shd w:val="clear" w:fill="FFFFFF"/>
+          <w:lang w:val="en-US"/>
+          <w14:textFill>
+            <w14:solidFill>
+              <w14:schemeClr w14:val="tx1"/>
+            </w14:solidFill>
+          </w14:textFill>
+        </w:rPr>
+        <w:t xml:space="preserve">That’s why I named staking contract as </w:t>
+      </w:r>
+      <w:r>
+        <w:rPr>
+          <w:rFonts w:hint="default" w:ascii="Helvetica" w:hAnsi="Helvetica" w:eastAsia="Helvetica" w:cs="Helvetica"/>
+          <w:b/>
+          <w:bCs/>
+          <w:i w:val="0"/>
+          <w:iCs w:val="0"/>
+          <w:caps w:val="0"/>
+          <w:color w:val="000000" w:themeColor="text1"/>
+          <w:spacing w:val="0"/>
+          <w:sz w:val="18"/>
+          <w:szCs w:val="18"/>
+          <w:shd w:val="clear" w:fill="FFFFFF"/>
+          <w:lang w:val="en-US"/>
+          <w14:textFill>
+            <w14:solidFill>
+              <w14:schemeClr w14:val="tx1"/>
+            </w14:solidFill>
+          </w14:textFill>
+        </w:rPr>
+        <w:t>StakeV2</w:t>
       </w:r>
     </w:p>
     <w:p>
@@ -1137,7 +1204,6 @@
     </w:p>
     <w:p>
       <w:pPr>
-        <m:rPr/>
         <w:rPr>
           <w:rFonts w:hint="default" w:hAnsi="Cambria Math" w:cs="Helvetica"/>
           <w:b w:val="0"/>
@@ -1223,7 +1289,6 @@
         </m:r>
       </m:oMath>
       <w:r>
-        <m:rPr/>
         <w:rPr>
           <w:rFonts w:hint="default" w:hAnsi="Cambria Math" w:cs="Helvetica"/>
           <w:b w:val="0"/>
@@ -1248,7 +1313,6 @@
     </w:p>
     <w:p>
       <w:pPr>
-        <m:rPr/>
         <w:rPr>
           <w:rFonts w:hint="default" w:hAnsi="Cambria Math" w:cs="Helvetica"/>
           <w:b w:val="0"/>
@@ -1297,7 +1361,6 @@
           <m:sSub>
             <m:sSubPr>
               <m:ctrlPr>
-                <m:rPr/>
                 <w:rPr>
                   <w:rFonts w:hint="default" w:ascii="Cambria Math" w:hAnsi="Cambria Math" w:cs="Helvetica"/>
                   <w:b w:val="0"/>
@@ -1340,7 +1403,6 @@
                 <m:t>total_reward</m:t>
               </m:r>
               <m:ctrlPr>
-                <m:rPr/>
                 <w:rPr>
                   <w:rFonts w:hint="default" w:ascii="Cambria Math" w:hAnsi="Cambria Math" w:cs="Helvetica"/>
                   <w:b w:val="0"/>
@@ -1383,7 +1445,6 @@
                 <m:t>j</m:t>
               </m:r>
               <m:ctrlPr>
-                <m:rPr/>
                 <w:rPr>
                   <w:rFonts w:hint="default" w:ascii="Cambria Math" w:hAnsi="Cambria Math" w:cs="Helvetica"/>
                   <w:b w:val="0"/>
@@ -1431,7 +1492,6 @@
               <m:limLoc m:val="undOvr"/>
               <m:supHide m:val="1"/>
               <m:ctrlPr>
-                <m:rPr/>
                 <w:rPr>
                   <w:rFonts w:hint="default" w:ascii="Cambria Math" w:hAnsi="Cambria Math" w:cs="Helvetica"/>
                   <w:b w:val="0"/>
@@ -1474,7 +1534,6 @@
                 <m:t>t</m:t>
               </m:r>
               <m:ctrlPr>
-                <m:rPr/>
                 <w:rPr>
                   <w:rFonts w:hint="default" w:ascii="Cambria Math" w:hAnsi="Cambria Math" w:cs="Helvetica"/>
                   <w:b w:val="0"/>
@@ -1498,7 +1557,6 @@
             </m:sub>
             <m:sup>
               <m:ctrlPr>
-                <m:rPr/>
                 <w:rPr>
                   <w:rFonts w:hint="default" w:ascii="Cambria Math" w:hAnsi="Cambria Math" w:cs="Helvetica"/>
                   <w:b w:val="0"/>
@@ -1524,7 +1582,6 @@
               <m:sSub>
                 <m:sSubPr>
                   <m:ctrlPr>
-                    <m:rPr/>
                     <w:rPr>
                       <w:rFonts w:hint="default" w:ascii="Cambria Math" w:hAnsi="Cambria Math" w:cs="Helvetica"/>
                       <w:b w:val="0"/>
@@ -1567,7 +1624,6 @@
                     <m:t>reward</m:t>
                   </m:r>
                   <m:ctrlPr>
-                    <m:rPr/>
                     <w:rPr>
                       <w:rFonts w:hint="default" w:ascii="Cambria Math" w:hAnsi="Cambria Math" w:cs="Helvetica"/>
                       <w:b w:val="0"/>
@@ -1610,7 +1666,6 @@
                     <m:t>j, t</m:t>
                   </m:r>
                   <m:ctrlPr>
-                    <m:rPr/>
                     <w:rPr>
                       <w:rFonts w:hint="default" w:ascii="Cambria Math" w:hAnsi="Cambria Math" w:cs="Helvetica"/>
                       <w:b w:val="0"/>
@@ -1634,7 +1689,6 @@
                 </m:sub>
               </m:sSub>
               <m:ctrlPr>
-                <m:rPr/>
                 <w:rPr>
                   <w:rFonts w:hint="default" w:ascii="Cambria Math" w:hAnsi="Cambria Math" w:cs="Helvetica"/>
                   <w:b w:val="0"/>
@@ -2218,7 +2272,6 @@
     </w:p>
     <w:p>
       <w:pPr>
-        <m:rPr/>
         <w:rPr>
           <w:rFonts w:hint="default" w:hAnsi="Cambria Math" w:cs="Helvetica"/>
           <w:b w:val="0"/>
@@ -2240,7 +2293,6 @@
         </w:rPr>
       </w:pPr>
       <w:r>
-        <m:rPr/>
         <w:rPr>
           <w:rFonts w:hint="default" w:hAnsi="Cambria Math" w:cs="Helvetica"/>
           <w:b w:val="0"/>
@@ -2265,7 +2317,6 @@
     </w:p>
     <w:p>
       <w:pPr>
-        <m:rPr/>
         <w:rPr>
           <w:rFonts w:hint="default" w:hAnsi="Cambria Math" w:cs="Helvetica"/>
           <w:b w:val="0"/>
@@ -3869,7 +3920,6 @@
     </w:p>
     <w:p>
       <w:pPr>
-        <m:rPr/>
         <w:rPr>
           <w:rFonts w:hint="default" w:hAnsi="Cambria Math" w:cs="Helvetica"/>
           <w:b w:val="0"/>
@@ -3891,7 +3941,6 @@
         </w:rPr>
       </w:pPr>
       <w:r>
-        <m:rPr/>
         <w:rPr>
           <w:rFonts w:hint="eastAsia" w:ascii="SimSun" w:hAnsi="SimSun" w:eastAsia="SimSun" w:cs="SimSun"/>
           <w:b w:val="0"/>
@@ -3914,7 +3963,6 @@
         <w:t>※</w:t>
       </w:r>
       <w:r>
-        <m:rPr/>
         <w:rPr>
           <w:rFonts w:hint="default" w:hAnsi="Cambria Math" w:cs="Helvetica"/>
           <w:b w:val="0"/>
@@ -3939,7 +3987,6 @@
     </w:p>
     <w:p>
       <w:pPr>
-        <m:rPr/>
         <w:rPr>
           <w:rFonts w:hint="default" w:hAnsi="Cambria Math" w:cs="Helvetica"/>
           <w:b w:val="0"/>
@@ -3963,7 +4010,6 @@
     </w:p>
     <w:p>
       <w:pPr>
-        <m:rPr/>
         <w:rPr>
           <w:rFonts w:hint="default" w:hAnsi="Cambria Math" w:cs="Helvetica"/>
           <w:bCs w:val="0"/>
@@ -4495,26 +4541,7 @@
                     </w14:solidFill>
                   </w14:textFill>
                 </w:rPr>
-                <m:t>j</m:t>
-              </m:r>
-              <m:r>
-                <m:rPr/>
-                <w:rPr>
-                  <w:rFonts w:hint="default" w:ascii="Cambria Math" w:hAnsi="Cambria Math" w:cs="Helvetica"/>
-                  <w:caps w:val="0"/>
-                  <w:color w:val="000000" w:themeColor="text1"/>
-                  <w:spacing w:val="0"/>
-                  <w:sz w:val="18"/>
-                  <w:szCs w:val="18"/>
-                  <w:shd w:val="clear" w:fill="FFFFFF"/>
-                  <w:lang w:val="en-US"/>
-                  <w14:textFill>
-                    <w14:solidFill>
-                      <w14:schemeClr w14:val="tx1"/>
-                    </w14:solidFill>
-                  </w14:textFill>
-                </w:rPr>
-                <m:t>=0</m:t>
+                <m:t>j=0</m:t>
               </m:r>
               <m:ctrlPr>
                 <w:rPr>
@@ -4769,26 +4796,7 @@
                     </w14:solidFill>
                   </w14:textFill>
                 </w:rPr>
-                <m:t>i</m:t>
-              </m:r>
-              <m:r>
-                <m:rPr/>
-                <w:rPr>
-                  <w:rFonts w:hint="default" w:ascii="Cambria Math" w:hAnsi="Cambria Math" w:cs="Helvetica"/>
-                  <w:caps w:val="0"/>
-                  <w:color w:val="000000" w:themeColor="text1"/>
-                  <w:spacing w:val="0"/>
-                  <w:sz w:val="18"/>
-                  <w:szCs w:val="18"/>
-                  <w:shd w:val="clear" w:fill="FFFFFF"/>
-                  <w:lang w:val="en-US"/>
-                  <w14:textFill>
-                    <w14:solidFill>
-                      <w14:schemeClr w14:val="tx1"/>
-                    </w14:solidFill>
-                  </w14:textFill>
-                </w:rPr>
-                <m:t>=1</m:t>
+                <m:t>i=1</m:t>
               </m:r>
               <m:ctrlPr>
                 <w:rPr>
@@ -5404,7 +5412,6 @@
     </w:p>
     <w:p>
       <w:pPr>
-        <m:rPr/>
         <w:rPr>
           <w:rFonts w:hint="default" w:hAnsi="Cambria Math" w:cs="Helvetica"/>
           <w:bCs w:val="0"/>
@@ -5427,7 +5434,6 @@
     </w:p>
     <w:p>
       <w:pPr>
-        <m:rPr/>
         <w:rPr>
           <w:rFonts w:hint="default" w:hAnsi="Cambria Math" w:cs="Helvetica"/>
           <w:bCs w:val="0"/>
@@ -5451,7 +5457,6 @@
     <w:p>
       <w:pPr>
         <w:shd w:val="clear" w:fill="E7E6E6" w:themeFill="background2"/>
-        <m:rPr/>
         <w:rPr>
           <w:rFonts w:hint="default" w:hAnsi="Cambria Math" w:cs="Helvetica"/>
           <w:bCs w:val="0"/>
@@ -5472,7 +5477,6 @@
         </w:rPr>
       </w:pPr>
       <w:r>
-        <m:rPr/>
         <w:rPr>
           <w:rFonts w:hint="default" w:hAnsi="Cambria Math" w:cs="Helvetica"/>
           <w:bCs w:val="0"/>
@@ -5497,7 +5501,6 @@
     <w:p>
       <w:pPr>
         <w:shd w:val="clear" w:fill="E7E6E6" w:themeFill="background2"/>
-        <m:rPr/>
         <w:rPr>
           <w:rFonts w:hint="default" w:hAnsi="Cambria Math" w:cs="Helvetica"/>
           <w:bCs w:val="0"/>
@@ -6164,7 +6167,6 @@
     <w:p>
       <w:pPr>
         <w:shd w:val="clear" w:fill="E7E6E6" w:themeFill="background2"/>
-        <m:rPr/>
         <w:rPr>
           <w:rFonts w:hint="default" w:hAnsi="Cambria Math" w:cs="Helvetica"/>
           <w:bCs w:val="0"/>
@@ -6229,7 +6231,6 @@
         <m:sSub>
           <m:sSubPr>
             <m:ctrlPr>
-              <m:rPr/>
               <w:rPr>
                 <w:rFonts w:ascii="Cambria Math" w:hAnsi="Cambria Math" w:cs="Helvetica"/>
                 <w:bCs w:val="0"/>
@@ -6271,7 +6272,6 @@
               <m:t>b</m:t>
             </m:r>
             <m:ctrlPr>
-              <m:rPr/>
               <w:rPr>
                 <w:rFonts w:ascii="Cambria Math" w:hAnsi="Cambria Math" w:cs="Helvetica"/>
                 <w:bCs w:val="0"/>
@@ -6313,7 +6313,6 @@
               <m:t>i</m:t>
             </m:r>
             <m:ctrlPr>
-              <m:rPr/>
               <w:rPr>
                 <w:rFonts w:ascii="Cambria Math" w:hAnsi="Cambria Math" w:cs="Helvetica"/>
                 <w:bCs w:val="0"/>
@@ -6337,7 +6336,6 @@
         </m:sSub>
       </m:oMath>
       <w:r>
-        <m:rPr/>
         <w:rPr>
           <w:rFonts w:hint="default" w:hAnsi="Cambria Math" w:cs="Helvetica"/>
           <w:bCs w:val="0"/>
@@ -6362,7 +6360,6 @@
     <w:p>
       <w:pPr>
         <w:shd w:val="clear" w:fill="E7E6E6" w:themeFill="background2"/>
-        <m:rPr/>
         <w:rPr>
           <w:rFonts w:hint="default" w:hAnsi="Cambria Math" w:cs="Helvetica"/>
           <w:bCs w:val="0"/>
@@ -10911,49 +10908,7 @@
                 </w14:solidFill>
               </w14:textFill>
             </w:rPr>
-            <m:t>,</m:t>
-          </m:r>
-          <m:r>
-            <m:rPr>
-              <m:sty m:val="p"/>
-            </m:rPr>
-            <w:rPr>
-              <w:rFonts w:hint="default" w:ascii="Cambria Math" w:hAnsi="Cambria Math" w:cs="Helvetica"/>
-              <w:caps w:val="0"/>
-              <w:color w:val="000000" w:themeColor="text1"/>
-              <w:spacing w:val="0"/>
-              <w:sz w:val="18"/>
-              <w:szCs w:val="18"/>
-              <w:shd w:val="clear" w:fill="FFFFFF"/>
-              <w:lang w:val="en-US" w:bidi="ar-SA"/>
-              <w14:textFill>
-                <w14:solidFill>
-                  <w14:schemeClr w14:val="tx1"/>
-                </w14:solidFill>
-              </w14:textFill>
-            </w:rPr>
-            <m:t xml:space="preserve"> </m:t>
-          </m:r>
-          <m:r>
-            <m:rPr>
-              <m:sty m:val="p"/>
-            </m:rPr>
-            <w:rPr>
-              <w:rFonts w:hint="default" w:ascii="Cambria Math" w:hAnsi="Cambria Math" w:cs="Helvetica"/>
-              <w:caps w:val="0"/>
-              <w:color w:val="000000" w:themeColor="text1"/>
-              <w:spacing w:val="0"/>
-              <w:sz w:val="18"/>
-              <w:szCs w:val="18"/>
-              <w:shd w:val="clear" w:fill="FFFFFF"/>
-              <w:lang w:val="en-US" w:bidi="ar-SA"/>
-              <w14:textFill>
-                <w14:solidFill>
-                  <w14:schemeClr w14:val="tx1"/>
-                </w14:solidFill>
-              </w14:textFill>
-            </w:rPr>
-            <m:t xml:space="preserve"> </m:t>
+            <m:t xml:space="preserve">,  </m:t>
           </m:r>
           <m:sSub>
             <m:sSubPr>
@@ -11346,7 +11301,6 @@
     <w:p>
       <w:pPr>
         <w:shd w:val="clear" w:fill="E7E6E6" w:themeFill="background2"/>
-        <m:rPr/>
         <w:rPr>
           <w:rFonts w:hint="default" w:hAnsi="Cambria Math" w:cs="Helvetica"/>
           <w:bCs w:val="0"/>
@@ -11370,7 +11324,6 @@
     <w:p>
       <w:pPr>
         <w:shd w:val="clear" w:fill="E7E6E6" w:themeFill="background2"/>
-        <m:rPr/>
         <w:rPr>
           <w:rFonts w:hint="default" w:hAnsi="Cambria Math" w:cs="Helvetica"/>
           <w:bCs w:val="0"/>
@@ -11391,7 +11344,6 @@
         </w:rPr>
       </w:pPr>
       <w:r>
-        <m:rPr/>
         <w:rPr>
           <w:rFonts w:hint="default" w:hAnsi="Cambria Math" w:cs="Helvetica"/>
           <w:bCs w:val="0"/>
@@ -11416,7 +11368,6 @@
     <w:p>
       <w:pPr>
         <w:shd w:val="clear" w:fill="E7E6E6" w:themeFill="background2"/>
-        <m:rPr/>
         <w:rPr>
           <w:rFonts w:hint="default" w:hAnsi="Cambria Math" w:cs="Helvetica"/>
           <w:bCs w:val="0"/>
@@ -11504,26 +11455,7 @@
                     </w14:solidFill>
                   </w14:textFill>
                 </w:rPr>
-                <m:t>i</m:t>
-              </m:r>
-              <m:r>
-                <m:rPr/>
-                <w:rPr>
-                  <w:rFonts w:hint="default" w:ascii="Cambria Math" w:hAnsi="Cambria Math" w:cs="Helvetica"/>
-                  <w:caps w:val="0"/>
-                  <w:color w:val="000000" w:themeColor="text1"/>
-                  <w:spacing w:val="0"/>
-                  <w:sz w:val="18"/>
-                  <w:szCs w:val="18"/>
-                  <w:shd w:val="clear" w:fill="FFFFFF"/>
-                  <w:lang w:val="en-US"/>
-                  <w14:textFill>
-                    <w14:solidFill>
-                      <w14:schemeClr w14:val="tx1"/>
-                    </w14:solidFill>
-                  </w14:textFill>
-                </w:rPr>
-                <m:t>=0</m:t>
+                <m:t>i=0</m:t>
               </m:r>
               <m:ctrlPr>
                 <w:rPr>
@@ -11738,7 +11670,6 @@
           <m:sSub>
             <m:sSubPr>
               <m:ctrlPr>
-                <m:rPr/>
                 <w:rPr>
                   <w:rFonts w:hint="default" w:ascii="Cambria Math" w:hAnsi="Cambria Math" w:cs="Helvetica"/>
                   <w:bCs w:val="0"/>
@@ -11780,7 +11711,6 @@
                 <m:t>a</m:t>
               </m:r>
               <m:ctrlPr>
-                <m:rPr/>
                 <w:rPr>
                   <w:rFonts w:hint="default" w:ascii="Cambria Math" w:hAnsi="Cambria Math" w:cs="Helvetica"/>
                   <w:bCs w:val="0"/>
@@ -11822,7 +11752,6 @@
                 <m:t>n</m:t>
               </m:r>
               <m:ctrlPr>
-                <m:rPr/>
                 <w:rPr>
                   <w:rFonts w:hint="default" w:ascii="Cambria Math" w:hAnsi="Cambria Math" w:cs="Helvetica"/>
                   <w:bCs w:val="0"/>
@@ -14517,7 +14446,6 @@
                   <m:sSub>
                     <m:sSubPr>
                       <m:ctrlPr>
-                        <m:rPr/>
                         <w:rPr>
                           <w:rFonts w:hint="default" w:ascii="Cambria Math" w:hAnsi="Cambria Math" w:cs="Helvetica"/>
                           <w:bCs w:val="0"/>
@@ -14559,7 +14487,6 @@
                         <m:t>a</m:t>
                       </m:r>
                       <m:ctrlPr>
-                        <m:rPr/>
                         <w:rPr>
                           <w:rFonts w:hint="default" w:ascii="Cambria Math" w:hAnsi="Cambria Math" w:cs="Helvetica"/>
                           <w:bCs w:val="0"/>
@@ -14601,7 +14528,6 @@
                         <m:t>i</m:t>
                       </m:r>
                       <m:ctrlPr>
-                        <m:rPr/>
                         <w:rPr>
                           <w:rFonts w:hint="default" w:ascii="Cambria Math" w:hAnsi="Cambria Math" w:cs="Helvetica"/>
                           <w:bCs w:val="0"/>
@@ -14645,7 +14571,6 @@
                   <m:sSub>
                     <m:sSubPr>
                       <m:ctrlPr>
-                        <m:rPr/>
                         <w:rPr>
                           <w:rFonts w:hint="default" w:ascii="Cambria Math" w:hAnsi="Cambria Math" w:cs="Helvetica"/>
                           <w:bCs w:val="0"/>
@@ -14687,7 +14612,6 @@
                         <m:t>a</m:t>
                       </m:r>
                       <m:ctrlPr>
-                        <m:rPr/>
                         <w:rPr>
                           <w:rFonts w:hint="default" w:ascii="Cambria Math" w:hAnsi="Cambria Math" w:cs="Helvetica"/>
                           <w:bCs w:val="0"/>
@@ -14729,7 +14653,6 @@
                         <m:t>i−1</m:t>
                       </m:r>
                       <m:ctrlPr>
-                        <m:rPr/>
                         <w:rPr>
                           <w:rFonts w:hint="default" w:ascii="Cambria Math" w:hAnsi="Cambria Math" w:cs="Helvetica"/>
                           <w:bCs w:val="0"/>
@@ -14930,7 +14853,6 @@
     <w:p>
       <w:pPr>
         <w:shd w:val="clear" w:fill="E7E6E6" w:themeFill="background2"/>
-        <m:rPr/>
         <w:rPr>
           <w:rFonts w:hint="default" w:hAnsi="Cambria Math" w:cs="Helvetica"/>
           <w:b/>
@@ -16427,7 +16349,6 @@
     <w:p>
       <w:pPr>
         <w:shd w:val="clear" w:fill="E7E6E6" w:themeFill="background2"/>
-        <m:rPr/>
         <w:rPr>
           <w:rFonts w:hint="default" w:hAnsi="Cambria Math" w:cs="Helvetica"/>
           <w:b/>
@@ -16451,7 +16372,6 @@
     <w:p>
       <w:pPr>
         <w:shd w:val="clear" w:fill="FFFFFF" w:themeFill="background1"/>
-        <m:rPr/>
         <w:rPr>
           <w:rFonts w:hint="default" w:hAnsi="Cambria Math" w:cs="Helvetica"/>
           <w:b/>
@@ -16475,7 +16395,6 @@
     <w:p>
       <w:pPr>
         <w:shd w:val="clear" w:fill="FFFFFF" w:themeFill="background1"/>
-        <m:rPr/>
         <w:rPr>
           <w:rFonts w:hint="default" w:hAnsi="Cambria Math" w:cs="Helvetica"/>
           <w:b/>
@@ -16499,7 +16418,6 @@
     <w:p>
       <w:pPr>
         <w:shd w:val="clear" w:fill="FFFFFF" w:themeFill="background1"/>
-        <m:rPr/>
         <w:rPr>
           <w:rFonts w:hint="default" w:hAnsi="Cambria Math" w:cs="Helvetica"/>
           <w:b/>
@@ -16523,7 +16441,6 @@
     <w:p>
       <w:pPr>
         <w:shd w:val="clear" w:fill="FFFFFF" w:themeFill="background1"/>
-        <m:rPr/>
         <w:rPr>
           <w:rFonts w:hint="default" w:hAnsi="Cambria Math" w:cs="Helvetica"/>
           <w:b w:val="0"/>
@@ -16544,7 +16461,6 @@
         </w:rPr>
       </w:pPr>
       <w:r>
-        <m:rPr/>
         <w:rPr>
           <w:rFonts w:hint="default" w:hAnsi="Cambria Math" w:cs="Helvetica"/>
           <w:b w:val="0"/>
@@ -16569,7 +16485,6 @@
     <w:p>
       <w:pPr>
         <w:shd w:val="clear" w:fill="FFFFFF" w:themeFill="background1"/>
-        <m:rPr/>
         <w:rPr>
           <w:rFonts w:hint="default" w:hAnsi="Cambria Math" w:cs="Helvetica"/>
           <w:b w:val="0"/>
@@ -17248,7 +17163,6 @@
           <m:sSub>
             <m:sSubPr>
               <m:ctrlPr>
-                <m:rPr/>
                 <w:rPr>
                   <w:rFonts w:hint="eastAsia" w:ascii="Cambria Math" w:hAnsi="Cambria Math" w:eastAsia="Malgun Gothic" w:cs="Malgun Gothic"/>
                   <w:b w:val="0"/>
@@ -17293,7 +17207,6 @@
                 <m:t>stake</m:t>
               </m:r>
               <m:ctrlPr>
-                <m:rPr/>
                 <w:rPr>
                   <w:rFonts w:hint="eastAsia" w:ascii="Cambria Math" w:hAnsi="Cambria Math" w:eastAsia="Malgun Gothic" w:cs="Malgun Gothic"/>
                   <w:b w:val="0"/>
@@ -17338,7 +17251,6 @@
                 <m:t>j, t</m:t>
               </m:r>
               <m:ctrlPr>
-                <m:rPr/>
                 <w:rPr>
                   <w:rFonts w:hint="eastAsia" w:ascii="Cambria Math" w:hAnsi="Cambria Math" w:eastAsia="Malgun Gothic" w:cs="Malgun Gothic"/>
                   <w:b w:val="0"/>
@@ -17750,7 +17662,6 @@
     <w:p>
       <w:pPr>
         <w:shd w:val="clear" w:fill="FFFFFF" w:themeFill="background1"/>
-        <m:rPr/>
         <w:rPr>
           <w:rFonts w:hint="default" w:hAnsi="Cambria Math" w:eastAsia="Malgun Gothic" w:cs="Malgun Gothic"/>
           <w:b w:val="0"/>
@@ -18168,768 +18079,6 @@
               </w14:textFill>
             </w:rPr>
             <m:t xml:space="preserve"> −</m:t>
-          </m:r>
-          <m:nary>
-            <m:naryPr>
-              <m:chr m:val="∑"/>
-              <m:limLoc m:val="undOvr"/>
-              <m:ctrlPr>
-                <m:rPr/>
-                <w:rPr>
-                  <w:rFonts w:hint="default" w:ascii="Cambria Math" w:hAnsi="Cambria Math" w:cs="Helvetica"/>
-                  <w:b w:val="0"/>
-                  <w:bCs w:val="0"/>
-                  <w:i w:val="0"/>
-                  <w:iCs w:val="0"/>
-                  <w:caps w:val="0"/>
-                  <w:color w:val="000000" w:themeColor="text1"/>
-                  <w:spacing w:val="0"/>
-                  <w:sz w:val="18"/>
-                  <w:szCs w:val="18"/>
-                  <w:shd w:val="clear" w:fill="FFFFFF"/>
-                  <w:lang w:val="en-US"/>
-                  <w14:textFill>
-                    <w14:solidFill>
-                      <w14:schemeClr w14:val="tx1"/>
-                    </w14:solidFill>
-                  </w14:textFill>
-                </w:rPr>
-              </m:ctrlPr>
-            </m:naryPr>
-            <m:sub>
-              <m:r>
-                <m:rPr>
-                  <m:sty m:val="p"/>
-                </m:rPr>
-                <w:rPr>
-                  <w:rFonts w:hint="default" w:ascii="Cambria Math" w:hAnsi="Cambria Math" w:cs="Helvetica"/>
-                  <w:caps w:val="0"/>
-                  <w:color w:val="000000" w:themeColor="text1"/>
-                  <w:spacing w:val="0"/>
-                  <w:sz w:val="18"/>
-                  <w:szCs w:val="18"/>
-                  <w:shd w:val="clear" w:fill="FFFFFF"/>
-                  <w:lang w:val="en-US"/>
-                  <w14:textFill>
-                    <w14:solidFill>
-                      <w14:schemeClr w14:val="tx1"/>
-                    </w14:solidFill>
-                  </w14:textFill>
-                </w:rPr>
-                <m:t>t=1</m:t>
-              </m:r>
-              <m:ctrlPr>
-                <m:rPr/>
-                <w:rPr>
-                  <w:rFonts w:hint="default" w:ascii="Cambria Math" w:hAnsi="Cambria Math" w:cs="Helvetica"/>
-                  <w:b w:val="0"/>
-                  <w:bCs w:val="0"/>
-                  <w:i w:val="0"/>
-                  <w:iCs w:val="0"/>
-                  <w:caps w:val="0"/>
-                  <w:color w:val="000000" w:themeColor="text1"/>
-                  <w:spacing w:val="0"/>
-                  <w:sz w:val="18"/>
-                  <w:szCs w:val="18"/>
-                  <w:shd w:val="clear" w:fill="FFFFFF"/>
-                  <w:lang w:val="en-US"/>
-                  <w14:textFill>
-                    <w14:solidFill>
-                      <w14:schemeClr w14:val="tx1"/>
-                    </w14:solidFill>
-                  </w14:textFill>
-                </w:rPr>
-              </m:ctrlPr>
-            </m:sub>
-            <m:sup>
-              <m:r>
-                <m:rPr>
-                  <m:sty m:val="p"/>
-                </m:rPr>
-                <w:rPr>
-                  <w:rFonts w:hint="default" w:ascii="Cambria Math" w:hAnsi="Cambria Math" w:cs="Helvetica"/>
-                  <w:caps w:val="0"/>
-                  <w:color w:val="000000" w:themeColor="text1"/>
-                  <w:spacing w:val="0"/>
-                  <w:sz w:val="18"/>
-                  <w:szCs w:val="18"/>
-                  <w:shd w:val="clear" w:fill="FFFFFF"/>
-                  <w:lang w:val="en-US"/>
-                  <w14:textFill>
-                    <w14:solidFill>
-                      <w14:schemeClr w14:val="tx1"/>
-                    </w14:solidFill>
-                  </w14:textFill>
-                </w:rPr>
-                <m:t>n</m:t>
-              </m:r>
-              <m:ctrlPr>
-                <m:rPr/>
-                <w:rPr>
-                  <w:rFonts w:hint="default" w:ascii="Cambria Math" w:hAnsi="Cambria Math" w:cs="Helvetica"/>
-                  <w:b w:val="0"/>
-                  <w:bCs w:val="0"/>
-                  <w:i w:val="0"/>
-                  <w:iCs w:val="0"/>
-                  <w:caps w:val="0"/>
-                  <w:color w:val="000000" w:themeColor="text1"/>
-                  <w:spacing w:val="0"/>
-                  <w:sz w:val="18"/>
-                  <w:szCs w:val="18"/>
-                  <w:shd w:val="clear" w:fill="FFFFFF"/>
-                  <w:lang w:val="en-US"/>
-                  <w14:textFill>
-                    <w14:solidFill>
-                      <w14:schemeClr w14:val="tx1"/>
-                    </w14:solidFill>
-                  </w14:textFill>
-                </w:rPr>
-              </m:ctrlPr>
-            </m:sup>
-            <m:e>
-              <m:d>
-                <m:dPr>
-                  <m:ctrlPr>
-                    <m:rPr/>
-                    <w:rPr>
-                      <w:rFonts w:hint="default" w:ascii="Cambria Math" w:hAnsi="Cambria Math" w:cs="Helvetica"/>
-                      <w:b w:val="0"/>
-                      <w:bCs w:val="0"/>
-                      <w:i w:val="0"/>
-                      <w:iCs w:val="0"/>
-                      <w:caps w:val="0"/>
-                      <w:color w:val="000000" w:themeColor="text1"/>
-                      <w:spacing w:val="0"/>
-                      <w:sz w:val="18"/>
-                      <w:szCs w:val="18"/>
-                      <w:shd w:val="clear" w:fill="FFFFFF"/>
-                      <w:lang w:val="en-US"/>
-                      <w14:textFill>
-                        <w14:solidFill>
-                          <w14:schemeClr w14:val="tx1"/>
-                        </w14:solidFill>
-                      </w14:textFill>
-                    </w:rPr>
-                  </m:ctrlPr>
-                </m:dPr>
-                <m:e>
-                  <m:r>
-                    <m:rPr>
-                      <m:sty m:val="p"/>
-                    </m:rPr>
-                    <w:rPr>
-                      <w:rFonts w:hint="eastAsia" w:ascii="Cambria Math" w:hAnsi="Cambria Math" w:eastAsia="Malgun Gothic" w:cs="Malgun Gothic"/>
-                      <w:caps w:val="0"/>
-                      <w:color w:val="000000" w:themeColor="text1"/>
-                      <w:spacing w:val="0"/>
-                      <w:sz w:val="18"/>
-                      <w:szCs w:val="18"/>
-                      <w:shd w:val="clear" w:fill="FFFFFF"/>
-                      <w:lang w:val="en-US" w:eastAsia="ko-KR" w:bidi="ar-SA"/>
-                      <w14:textFill>
-                        <w14:solidFill>
-                          <w14:schemeClr w14:val="tx1"/>
-                        </w14:solidFill>
-                      </w14:textFill>
-                    </w:rPr>
-                    <m:t>△</m:t>
-                  </m:r>
-                  <m:sSub>
-                    <m:sSubPr>
-                      <m:ctrlPr>
-                        <w:rPr>
-                          <w:rFonts w:hint="eastAsia" w:ascii="Cambria Math" w:hAnsi="Cambria Math" w:eastAsia="Malgun Gothic" w:cs="Malgun Gothic"/>
-                          <w:b w:val="0"/>
-                          <w:bCs w:val="0"/>
-                          <w:i w:val="0"/>
-                          <w:iCs w:val="0"/>
-                          <w:caps w:val="0"/>
-                          <w:color w:val="000000" w:themeColor="text1"/>
-                          <w:spacing w:val="0"/>
-                          <w:sz w:val="18"/>
-                          <w:szCs w:val="18"/>
-                          <w:shd w:val="clear" w:fill="FFFFFF"/>
-                          <w:lang w:val="en-US" w:eastAsia="ko-KR" w:bidi="ar-SA"/>
-                          <w14:textFill>
-                            <w14:solidFill>
-                              <w14:schemeClr w14:val="tx1"/>
-                            </w14:solidFill>
-                          </w14:textFill>
-                        </w:rPr>
-                      </m:ctrlPr>
-                    </m:sSubPr>
-                    <m:e>
-                      <m:r>
-                        <m:rPr>
-                          <m:sty m:val="p"/>
-                        </m:rPr>
-                        <w:rPr>
-                          <w:rFonts w:hint="default" w:ascii="Cambria Math" w:hAnsi="Cambria Math" w:eastAsia="Malgun Gothic" w:cs="Malgun Gothic"/>
-                          <w:caps w:val="0"/>
-                          <w:color w:val="000000" w:themeColor="text1"/>
-                          <w:spacing w:val="0"/>
-                          <w:sz w:val="18"/>
-                          <w:szCs w:val="18"/>
-                          <w:shd w:val="clear" w:fill="FFFFFF"/>
-                          <w:lang w:val="en-US" w:eastAsia="ko-KR" w:bidi="ar-SA"/>
-                          <w14:textFill>
-                            <w14:solidFill>
-                              <w14:schemeClr w14:val="tx1"/>
-                            </w14:solidFill>
-                          </w14:textFill>
-                        </w:rPr>
-                        <m:t>stake</m:t>
-                      </m:r>
-                      <m:ctrlPr>
-                        <w:rPr>
-                          <w:rFonts w:hint="eastAsia" w:ascii="Cambria Math" w:hAnsi="Cambria Math" w:eastAsia="Malgun Gothic" w:cs="Malgun Gothic"/>
-                          <w:b w:val="0"/>
-                          <w:bCs w:val="0"/>
-                          <w:i w:val="0"/>
-                          <w:iCs w:val="0"/>
-                          <w:caps w:val="0"/>
-                          <w:color w:val="000000" w:themeColor="text1"/>
-                          <w:spacing w:val="0"/>
-                          <w:sz w:val="18"/>
-                          <w:szCs w:val="18"/>
-                          <w:shd w:val="clear" w:fill="FFFFFF"/>
-                          <w:lang w:val="en-US" w:eastAsia="ko-KR" w:bidi="ar-SA"/>
-                          <w14:textFill>
-                            <w14:solidFill>
-                              <w14:schemeClr w14:val="tx1"/>
-                            </w14:solidFill>
-                          </w14:textFill>
-                        </w:rPr>
-                      </m:ctrlPr>
-                    </m:e>
-                    <m:sub>
-                      <m:r>
-                        <m:rPr>
-                          <m:sty m:val="p"/>
-                        </m:rPr>
-                        <w:rPr>
-                          <w:rFonts w:hint="default" w:ascii="Cambria Math" w:hAnsi="Cambria Math" w:eastAsia="Malgun Gothic" w:cs="Malgun Gothic"/>
-                          <w:caps w:val="0"/>
-                          <w:color w:val="000000" w:themeColor="text1"/>
-                          <w:spacing w:val="0"/>
-                          <w:sz w:val="18"/>
-                          <w:szCs w:val="18"/>
-                          <w:shd w:val="clear" w:fill="FFFFFF"/>
-                          <w:lang w:val="en-US" w:eastAsia="ko-KR" w:bidi="ar-SA"/>
-                          <w14:textFill>
-                            <w14:solidFill>
-                              <w14:schemeClr w14:val="tx1"/>
-                            </w14:solidFill>
-                          </w14:textFill>
-                        </w:rPr>
-                        <m:t>j, t</m:t>
-                      </m:r>
-                      <m:ctrlPr>
-                        <w:rPr>
-                          <w:rFonts w:hint="eastAsia" w:ascii="Cambria Math" w:hAnsi="Cambria Math" w:eastAsia="Malgun Gothic" w:cs="Malgun Gothic"/>
-                          <w:b w:val="0"/>
-                          <w:bCs w:val="0"/>
-                          <w:i w:val="0"/>
-                          <w:iCs w:val="0"/>
-                          <w:caps w:val="0"/>
-                          <w:color w:val="000000" w:themeColor="text1"/>
-                          <w:spacing w:val="0"/>
-                          <w:sz w:val="18"/>
-                          <w:szCs w:val="18"/>
-                          <w:shd w:val="clear" w:fill="FFFFFF"/>
-                          <w:lang w:val="en-US" w:eastAsia="ko-KR" w:bidi="ar-SA"/>
-                          <w14:textFill>
-                            <w14:solidFill>
-                              <w14:schemeClr w14:val="tx1"/>
-                            </w14:solidFill>
-                          </w14:textFill>
-                        </w:rPr>
-                      </m:ctrlPr>
-                    </m:sub>
-                  </m:sSub>
-                  <m:r>
-                    <m:rPr>
-                      <m:sty m:val="p"/>
-                    </m:rPr>
-                    <w:rPr>
-                      <w:rFonts w:hint="default" w:ascii="Cambria Math" w:hAnsi="Cambria Math" w:eastAsia="Malgun Gothic" w:cs="Malgun Gothic"/>
-                      <w:caps w:val="0"/>
-                      <w:color w:val="000000" w:themeColor="text1"/>
-                      <w:spacing w:val="0"/>
-                      <w:sz w:val="18"/>
-                      <w:szCs w:val="18"/>
-                      <w:shd w:val="clear" w:fill="FFFFFF"/>
-                      <w:lang w:val="en-US" w:eastAsia="ko-KR" w:bidi="ar-SA"/>
-                      <w14:textFill>
-                        <w14:solidFill>
-                          <w14:schemeClr w14:val="tx1"/>
-                        </w14:solidFill>
-                      </w14:textFill>
-                    </w:rPr>
-                    <m:t xml:space="preserve"> ∗ </m:t>
-                  </m:r>
-                  <m:sSub>
-                    <m:sSubPr>
-                      <m:ctrlPr>
-                        <w:rPr>
-                          <w:rFonts w:hint="default" w:ascii="Cambria Math" w:hAnsi="Cambria Math" w:cs="Helvetica"/>
-                          <w:b w:val="0"/>
-                          <w:bCs w:val="0"/>
-                          <w:i w:val="0"/>
-                          <w:iCs w:val="0"/>
-                          <w:caps w:val="0"/>
-                          <w:color w:val="000000" w:themeColor="text1"/>
-                          <w:spacing w:val="0"/>
-                          <w:sz w:val="18"/>
-                          <w:szCs w:val="18"/>
-                          <w:shd w:val="clear" w:fill="FFFFFF"/>
-                          <w:lang w:val="en-US"/>
-                          <w14:textFill>
-                            <w14:solidFill>
-                              <w14:schemeClr w14:val="tx1"/>
-                            </w14:solidFill>
-                          </w14:textFill>
-                        </w:rPr>
-                      </m:ctrlPr>
-                    </m:sSubPr>
-                    <m:e>
-                      <m:r>
-                        <m:rPr>
-                          <m:sty m:val="p"/>
-                        </m:rPr>
-                        <w:rPr>
-                          <w:rFonts w:hint="default" w:ascii="Cambria Math" w:hAnsi="Cambria Math" w:cs="Helvetica"/>
-                          <w:caps w:val="0"/>
-                          <w:color w:val="000000" w:themeColor="text1"/>
-                          <w:spacing w:val="0"/>
-                          <w:sz w:val="18"/>
-                          <w:szCs w:val="18"/>
-                          <w:shd w:val="clear" w:fill="FFFFFF"/>
-                          <w:lang w:val="en-US"/>
-                          <w14:textFill>
-                            <w14:solidFill>
-                              <w14:schemeClr w14:val="tx1"/>
-                            </w14:solidFill>
-                          </w14:textFill>
-                        </w:rPr>
-                        <m:t>reward_per_token</m:t>
-                      </m:r>
-                      <m:ctrlPr>
-                        <w:rPr>
-                          <w:rFonts w:hint="default" w:ascii="Cambria Math" w:hAnsi="Cambria Math" w:cs="Helvetica"/>
-                          <w:b w:val="0"/>
-                          <w:bCs w:val="0"/>
-                          <w:i w:val="0"/>
-                          <w:iCs w:val="0"/>
-                          <w:caps w:val="0"/>
-                          <w:color w:val="000000" w:themeColor="text1"/>
-                          <w:spacing w:val="0"/>
-                          <w:sz w:val="18"/>
-                          <w:szCs w:val="18"/>
-                          <w:shd w:val="clear" w:fill="FFFFFF"/>
-                          <w:lang w:val="en-US"/>
-                          <w14:textFill>
-                            <w14:solidFill>
-                              <w14:schemeClr w14:val="tx1"/>
-                            </w14:solidFill>
-                          </w14:textFill>
-                        </w:rPr>
-                      </m:ctrlPr>
-                    </m:e>
-                    <m:sub>
-                      <m:r>
-                        <m:rPr>
-                          <m:sty m:val="p"/>
-                        </m:rPr>
-                        <w:rPr>
-                          <w:rFonts w:hint="default" w:ascii="Cambria Math" w:hAnsi="Cambria Math" w:cs="Helvetica"/>
-                          <w:caps w:val="0"/>
-                          <w:color w:val="000000" w:themeColor="text1"/>
-                          <w:spacing w:val="0"/>
-                          <w:sz w:val="18"/>
-                          <w:szCs w:val="18"/>
-                          <w:shd w:val="clear" w:fill="FFFFFF"/>
-                          <w:lang w:val="en-US"/>
-                          <w14:textFill>
-                            <w14:solidFill>
-                              <w14:schemeClr w14:val="tx1"/>
-                            </w14:solidFill>
-                          </w14:textFill>
-                        </w:rPr>
-                        <m:t>t−1</m:t>
-                      </m:r>
-                      <m:ctrlPr>
-                        <w:rPr>
-                          <w:rFonts w:hint="default" w:ascii="Cambria Math" w:hAnsi="Cambria Math" w:cs="Helvetica"/>
-                          <w:b w:val="0"/>
-                          <w:bCs w:val="0"/>
-                          <w:i w:val="0"/>
-                          <w:iCs w:val="0"/>
-                          <w:caps w:val="0"/>
-                          <w:color w:val="000000" w:themeColor="text1"/>
-                          <w:spacing w:val="0"/>
-                          <w:sz w:val="18"/>
-                          <w:szCs w:val="18"/>
-                          <w:shd w:val="clear" w:fill="FFFFFF"/>
-                          <w:lang w:val="en-US"/>
-                          <w14:textFill>
-                            <w14:solidFill>
-                              <w14:schemeClr w14:val="tx1"/>
-                            </w14:solidFill>
-                          </w14:textFill>
-                        </w:rPr>
-                      </m:ctrlPr>
-                    </m:sub>
-                  </m:sSub>
-                  <m:ctrlPr>
-                    <m:rPr/>
-                    <w:rPr>
-                      <w:rFonts w:hint="default" w:ascii="Cambria Math" w:hAnsi="Cambria Math" w:cs="Helvetica"/>
-                      <w:b w:val="0"/>
-                      <w:bCs w:val="0"/>
-                      <w:i w:val="0"/>
-                      <w:iCs w:val="0"/>
-                      <w:caps w:val="0"/>
-                      <w:color w:val="000000" w:themeColor="text1"/>
-                      <w:spacing w:val="0"/>
-                      <w:sz w:val="18"/>
-                      <w:szCs w:val="18"/>
-                      <w:shd w:val="clear" w:fill="FFFFFF"/>
-                      <w:lang w:val="en-US"/>
-                      <w14:textFill>
-                        <w14:solidFill>
-                          <w14:schemeClr w14:val="tx1"/>
-                        </w14:solidFill>
-                      </w14:textFill>
-                    </w:rPr>
-                  </m:ctrlPr>
-                </m:e>
-              </m:d>
-              <m:ctrlPr>
-                <m:rPr/>
-                <w:rPr>
-                  <w:rFonts w:hint="default" w:ascii="Cambria Math" w:hAnsi="Cambria Math" w:cs="Helvetica"/>
-                  <w:b w:val="0"/>
-                  <w:bCs w:val="0"/>
-                  <w:i w:val="0"/>
-                  <w:iCs w:val="0"/>
-                  <w:caps w:val="0"/>
-                  <w:color w:val="000000" w:themeColor="text1"/>
-                  <w:spacing w:val="0"/>
-                  <w:sz w:val="18"/>
-                  <w:szCs w:val="18"/>
-                  <w:shd w:val="clear" w:fill="FFFFFF"/>
-                  <w:lang w:val="en-US"/>
-                  <w14:textFill>
-                    <w14:solidFill>
-                      <w14:schemeClr w14:val="tx1"/>
-                    </w14:solidFill>
-                  </w14:textFill>
-                </w:rPr>
-              </m:ctrlPr>
-            </m:e>
-          </m:nary>
-          <m:r>
-            <m:rPr>
-              <m:sty m:val="p"/>
-            </m:rPr>
-            <w:rPr>
-              <w:rFonts w:hint="default" w:ascii="Cambria Math" w:hAnsi="Cambria Math" w:cs="Helvetica"/>
-              <w:caps w:val="0"/>
-              <w:color w:val="000000" w:themeColor="text1"/>
-              <w:spacing w:val="0"/>
-              <w:sz w:val="18"/>
-              <w:szCs w:val="18"/>
-              <w:shd w:val="clear" w:fill="FFFFFF"/>
-              <w:lang w:val="en-US"/>
-              <w14:textFill>
-                <w14:solidFill>
-                  <w14:schemeClr w14:val="tx1"/>
-                </w14:solidFill>
-              </w14:textFill>
-            </w:rPr>
-            <m:t xml:space="preserve"> </m:t>
-          </m:r>
-          <m:r>
-            <m:rPr>
-              <m:sty m:val="p"/>
-            </m:rPr>
-            <w:rPr>
-              <w:rFonts w:hint="default" w:ascii="Cambria Math" w:hAnsi="Cambria Math" w:eastAsia="Malgun Gothic" w:cs="Malgun Gothic"/>
-              <w:caps w:val="0"/>
-              <w:color w:val="000000" w:themeColor="text1"/>
-              <w:spacing w:val="0"/>
-              <w:sz w:val="18"/>
-              <w:szCs w:val="18"/>
-              <w:shd w:val="clear" w:fill="FFFFFF"/>
-              <w:lang w:val="en-US" w:eastAsia="ko-KR" w:bidi="ar-SA"/>
-              <w14:textFill>
-                <w14:solidFill>
-                  <w14:schemeClr w14:val="tx1"/>
-                </w14:solidFill>
-              </w14:textFill>
-            </w:rPr>
-            <m:t xml:space="preserve"> </m:t>
-          </m:r>
-        </m:oMath>
-      </m:oMathPara>
-    </w:p>
-    <w:p>
-      <w:pPr>
-        <w:shd w:val="clear" w:fill="FFFFFF" w:themeFill="background1"/>
-        <m:rPr/>
-        <w:rPr>
-          <w:rFonts w:hint="default" w:hAnsi="Cambria Math" w:eastAsia="Malgun Gothic" w:cs="Malgun Gothic"/>
-          <w:b w:val="0"/>
-          <w:bCs w:val="0"/>
-          <w:i w:val="0"/>
-          <w:iCs w:val="0"/>
-          <w:caps w:val="0"/>
-          <w:color w:val="000000" w:themeColor="text1"/>
-          <w:spacing w:val="0"/>
-          <w:sz w:val="18"/>
-          <w:szCs w:val="18"/>
-          <w:shd w:val="clear" w:fill="FFFFFF"/>
-          <w:lang w:val="en-US" w:eastAsia="ko-KR" w:bidi="ar-SA"/>
-          <w14:textFill>
-            <w14:solidFill>
-              <w14:schemeClr w14:val="tx1"/>
-            </w14:solidFill>
-          </w14:textFill>
-        </w:rPr>
-      </w:pPr>
-    </w:p>
-    <w:p>
-      <w:pPr>
-        <w:shd w:val="clear" w:fill="FFFFFF" w:themeFill="background1"/>
-        <m:rPr/>
-        <w:rPr>
-          <w:rFonts w:hint="default" w:hAnsi="Cambria Math" w:eastAsia="Malgun Gothic" w:cs="Malgun Gothic"/>
-          <w:b w:val="0"/>
-          <w:bCs w:val="0"/>
-          <w:i w:val="0"/>
-          <w:iCs w:val="0"/>
-          <w:caps w:val="0"/>
-          <w:color w:val="000000" w:themeColor="text1"/>
-          <w:spacing w:val="0"/>
-          <w:sz w:val="18"/>
-          <w:szCs w:val="18"/>
-          <w:shd w:val="clear" w:fill="FFFFFF"/>
-          <w:lang w:val="en-US" w:eastAsia="ko-KR" w:bidi="ar-SA"/>
-          <w14:textFill>
-            <w14:solidFill>
-              <w14:schemeClr w14:val="tx1"/>
-            </w14:solidFill>
-          </w14:textFill>
-        </w:rPr>
-      </w:pPr>
-      <w:r>
-        <m:rPr/>
-        <w:rPr>
-          <w:rFonts w:hint="default" w:hAnsi="Cambria Math" w:eastAsia="Malgun Gothic" w:cs="Malgun Gothic"/>
-          <w:b w:val="0"/>
-          <w:bCs w:val="0"/>
-          <w:i w:val="0"/>
-          <w:iCs w:val="0"/>
-          <w:caps w:val="0"/>
-          <w:color w:val="000000" w:themeColor="text1"/>
-          <w:spacing w:val="0"/>
-          <w:sz w:val="18"/>
-          <w:szCs w:val="18"/>
-          <w:shd w:val="clear" w:fill="FFFFFF"/>
-          <w:lang w:val="en-US" w:eastAsia="ko-KR" w:bidi="ar-SA"/>
-          <w14:textFill>
-            <w14:solidFill>
-              <w14:schemeClr w14:val="tx1"/>
-            </w14:solidFill>
-          </w14:textFill>
-        </w:rPr>
-        <w:t xml:space="preserve">If we define </w:t>
-      </w:r>
-    </w:p>
-    <w:p>
-      <w:pPr>
-        <w:shd w:val="clear" w:fill="FFFFFF" w:themeFill="background1"/>
-        <m:rPr/>
-        <w:rPr>
-          <w:rFonts w:hint="default" w:hAnsi="Cambria Math" w:eastAsia="Malgun Gothic" w:cs="Malgun Gothic"/>
-          <w:b w:val="0"/>
-          <w:bCs w:val="0"/>
-          <w:i w:val="0"/>
-          <w:iCs w:val="0"/>
-          <w:caps w:val="0"/>
-          <w:color w:val="000000" w:themeColor="text1"/>
-          <w:spacing w:val="0"/>
-          <w:sz w:val="18"/>
-          <w:szCs w:val="18"/>
-          <w:shd w:val="clear" w:fill="FFFFFF"/>
-          <w:lang w:val="en-US" w:eastAsia="ko-KR" w:bidi="ar-SA"/>
-          <w14:textFill>
-            <w14:solidFill>
-              <w14:schemeClr w14:val="tx1"/>
-            </w14:solidFill>
-          </w14:textFill>
-        </w:rPr>
-      </w:pPr>
-    </w:p>
-    <w:p>
-      <w:pPr>
-        <w:shd w:val="clear" w:fill="FFFFFF" w:themeFill="background1"/>
-        <w:rPr>
-          <w:rFonts w:hint="default" w:hAnsi="Cambria Math" w:cs="Helvetica"/>
-          <w:b w:val="0"/>
-          <w:bCs w:val="0"/>
-          <w:i w:val="0"/>
-          <w:iCs w:val="0"/>
-          <w:caps w:val="0"/>
-          <w:color w:val="000000" w:themeColor="text1"/>
-          <w:spacing w:val="0"/>
-          <w:sz w:val="18"/>
-          <w:szCs w:val="18"/>
-          <w:shd w:val="clear" w:fill="FFFFFF"/>
-          <w:lang w:val="en-US"/>
-          <w14:textFill>
-            <w14:solidFill>
-              <w14:schemeClr w14:val="tx1"/>
-            </w14:solidFill>
-          </w14:textFill>
-        </w:rPr>
-      </w:pPr>
-      <m:oMathPara>
-        <m:oMath>
-          <m:sSub>
-            <m:sSubPr>
-              <m:ctrlPr>
-                <w:rPr>
-                  <w:rFonts w:hint="default" w:ascii="Cambria Math" w:hAnsi="Cambria Math" w:cs="Helvetica"/>
-                  <w:b w:val="0"/>
-                  <w:bCs w:val="0"/>
-                  <w:i w:val="0"/>
-                  <w:iCs w:val="0"/>
-                  <w:caps w:val="0"/>
-                  <w:color w:val="000000" w:themeColor="text1"/>
-                  <w:spacing w:val="0"/>
-                  <w:sz w:val="18"/>
-                  <w:szCs w:val="18"/>
-                  <w:shd w:val="clear" w:fill="FFFFFF"/>
-                  <w:lang w:val="en-US"/>
-                  <w14:textFill>
-                    <w14:solidFill>
-                      <w14:schemeClr w14:val="tx1"/>
-                    </w14:solidFill>
-                  </w14:textFill>
-                </w:rPr>
-              </m:ctrlPr>
-            </m:sSubPr>
-            <m:e>
-              <m:r>
-                <m:rPr>
-                  <m:sty m:val="p"/>
-                </m:rPr>
-                <w:rPr>
-                  <w:rFonts w:hint="default" w:ascii="Cambria Math" w:hAnsi="Cambria Math" w:cs="Helvetica"/>
-                  <w:caps w:val="0"/>
-                  <w:color w:val="000000" w:themeColor="text1"/>
-                  <w:spacing w:val="0"/>
-                  <w:sz w:val="18"/>
-                  <w:szCs w:val="18"/>
-                  <w:shd w:val="clear" w:fill="FFFFFF"/>
-                  <w:lang w:val="en-US"/>
-                  <w14:textFill>
-                    <w14:solidFill>
-                      <w14:schemeClr w14:val="tx1"/>
-                    </w14:solidFill>
-                  </w14:textFill>
-                </w:rPr>
-                <m:t>reward_tally</m:t>
-              </m:r>
-              <m:ctrlPr>
-                <w:rPr>
-                  <w:rFonts w:hint="default" w:ascii="Cambria Math" w:hAnsi="Cambria Math" w:cs="Helvetica"/>
-                  <w:b w:val="0"/>
-                  <w:bCs w:val="0"/>
-                  <w:i w:val="0"/>
-                  <w:iCs w:val="0"/>
-                  <w:caps w:val="0"/>
-                  <w:color w:val="000000" w:themeColor="text1"/>
-                  <w:spacing w:val="0"/>
-                  <w:sz w:val="18"/>
-                  <w:szCs w:val="18"/>
-                  <w:shd w:val="clear" w:fill="FFFFFF"/>
-                  <w:lang w:val="en-US"/>
-                  <w14:textFill>
-                    <w14:solidFill>
-                      <w14:schemeClr w14:val="tx1"/>
-                    </w14:solidFill>
-                  </w14:textFill>
-                </w:rPr>
-              </m:ctrlPr>
-            </m:e>
-            <m:sub>
-              <m:r>
-                <m:rPr>
-                  <m:sty m:val="p"/>
-                </m:rPr>
-                <w:rPr>
-                  <w:rFonts w:hint="default" w:ascii="Cambria Math" w:hAnsi="Cambria Math" w:cs="Helvetica"/>
-                  <w:caps w:val="0"/>
-                  <w:color w:val="000000" w:themeColor="text1"/>
-                  <w:spacing w:val="0"/>
-                  <w:sz w:val="18"/>
-                  <w:szCs w:val="18"/>
-                  <w:shd w:val="clear" w:fill="FFFFFF"/>
-                  <w:lang w:val="en-US"/>
-                  <w14:textFill>
-                    <w14:solidFill>
-                      <w14:schemeClr w14:val="tx1"/>
-                    </w14:solidFill>
-                  </w14:textFill>
-                </w:rPr>
-                <m:t>j,n</m:t>
-              </m:r>
-              <m:ctrlPr>
-                <w:rPr>
-                  <w:rFonts w:hint="default" w:ascii="Cambria Math" w:hAnsi="Cambria Math" w:cs="Helvetica"/>
-                  <w:b w:val="0"/>
-                  <w:bCs w:val="0"/>
-                  <w:i w:val="0"/>
-                  <w:iCs w:val="0"/>
-                  <w:caps w:val="0"/>
-                  <w:color w:val="000000" w:themeColor="text1"/>
-                  <w:spacing w:val="0"/>
-                  <w:sz w:val="18"/>
-                  <w:szCs w:val="18"/>
-                  <w:shd w:val="clear" w:fill="FFFFFF"/>
-                  <w:lang w:val="en-US"/>
-                  <w14:textFill>
-                    <w14:solidFill>
-                      <w14:schemeClr w14:val="tx1"/>
-                    </w14:solidFill>
-                  </w14:textFill>
-                </w:rPr>
-              </m:ctrlPr>
-            </m:sub>
-          </m:sSub>
-          <m:r>
-            <m:rPr>
-              <m:sty m:val="p"/>
-            </m:rPr>
-            <w:rPr>
-              <w:rFonts w:hint="default" w:ascii="Cambria Math" w:hAnsi="Cambria Math" w:cs="Helvetica"/>
-              <w:caps w:val="0"/>
-              <w:color w:val="000000" w:themeColor="text1"/>
-              <w:spacing w:val="0"/>
-              <w:sz w:val="18"/>
-              <w:szCs w:val="18"/>
-              <w:shd w:val="clear" w:fill="FFFFFF"/>
-              <w:lang w:val="en-US"/>
-              <w14:textFill>
-                <w14:solidFill>
-                  <w14:schemeClr w14:val="tx1"/>
-                </w14:solidFill>
-              </w14:textFill>
-            </w:rPr>
-            <m:t>=</m:t>
           </m:r>
           <m:nary>
             <m:naryPr>
@@ -19385,6 +18534,758 @@
               </m:ctrlPr>
             </m:e>
           </m:nary>
+          <m:r>
+            <m:rPr>
+              <m:sty m:val="p"/>
+            </m:rPr>
+            <w:rPr>
+              <w:rFonts w:hint="default" w:ascii="Cambria Math" w:hAnsi="Cambria Math" w:cs="Helvetica"/>
+              <w:caps w:val="0"/>
+              <w:color w:val="000000" w:themeColor="text1"/>
+              <w:spacing w:val="0"/>
+              <w:sz w:val="18"/>
+              <w:szCs w:val="18"/>
+              <w:shd w:val="clear" w:fill="FFFFFF"/>
+              <w:lang w:val="en-US"/>
+              <w14:textFill>
+                <w14:solidFill>
+                  <w14:schemeClr w14:val="tx1"/>
+                </w14:solidFill>
+              </w14:textFill>
+            </w:rPr>
+            <m:t xml:space="preserve"> </m:t>
+          </m:r>
+          <m:r>
+            <m:rPr>
+              <m:sty m:val="p"/>
+            </m:rPr>
+            <w:rPr>
+              <w:rFonts w:hint="default" w:ascii="Cambria Math" w:hAnsi="Cambria Math" w:eastAsia="Malgun Gothic" w:cs="Malgun Gothic"/>
+              <w:caps w:val="0"/>
+              <w:color w:val="000000" w:themeColor="text1"/>
+              <w:spacing w:val="0"/>
+              <w:sz w:val="18"/>
+              <w:szCs w:val="18"/>
+              <w:shd w:val="clear" w:fill="FFFFFF"/>
+              <w:lang w:val="en-US" w:eastAsia="ko-KR" w:bidi="ar-SA"/>
+              <w14:textFill>
+                <w14:solidFill>
+                  <w14:schemeClr w14:val="tx1"/>
+                </w14:solidFill>
+              </w14:textFill>
+            </w:rPr>
+            <m:t xml:space="preserve"> </m:t>
+          </m:r>
+        </m:oMath>
+      </m:oMathPara>
+    </w:p>
+    <w:p>
+      <w:pPr>
+        <w:shd w:val="clear" w:fill="FFFFFF" w:themeFill="background1"/>
+        <w:rPr>
+          <w:rFonts w:hint="default" w:hAnsi="Cambria Math" w:eastAsia="Malgun Gothic" w:cs="Malgun Gothic"/>
+          <w:b w:val="0"/>
+          <w:bCs w:val="0"/>
+          <w:i w:val="0"/>
+          <w:iCs w:val="0"/>
+          <w:caps w:val="0"/>
+          <w:color w:val="000000" w:themeColor="text1"/>
+          <w:spacing w:val="0"/>
+          <w:sz w:val="18"/>
+          <w:szCs w:val="18"/>
+          <w:shd w:val="clear" w:fill="FFFFFF"/>
+          <w:lang w:val="en-US" w:eastAsia="ko-KR" w:bidi="ar-SA"/>
+          <w14:textFill>
+            <w14:solidFill>
+              <w14:schemeClr w14:val="tx1"/>
+            </w14:solidFill>
+          </w14:textFill>
+        </w:rPr>
+      </w:pPr>
+    </w:p>
+    <w:p>
+      <w:pPr>
+        <w:shd w:val="clear" w:fill="FFFFFF" w:themeFill="background1"/>
+        <w:rPr>
+          <w:rFonts w:hint="default" w:hAnsi="Cambria Math" w:eastAsia="Malgun Gothic" w:cs="Malgun Gothic"/>
+          <w:b w:val="0"/>
+          <w:bCs w:val="0"/>
+          <w:i w:val="0"/>
+          <w:iCs w:val="0"/>
+          <w:caps w:val="0"/>
+          <w:color w:val="000000" w:themeColor="text1"/>
+          <w:spacing w:val="0"/>
+          <w:sz w:val="18"/>
+          <w:szCs w:val="18"/>
+          <w:shd w:val="clear" w:fill="FFFFFF"/>
+          <w:lang w:val="en-US" w:eastAsia="ko-KR" w:bidi="ar-SA"/>
+          <w14:textFill>
+            <w14:solidFill>
+              <w14:schemeClr w14:val="tx1"/>
+            </w14:solidFill>
+          </w14:textFill>
+        </w:rPr>
+      </w:pPr>
+      <w:r>
+        <w:rPr>
+          <w:rFonts w:hint="default" w:hAnsi="Cambria Math" w:eastAsia="Malgun Gothic" w:cs="Malgun Gothic"/>
+          <w:b w:val="0"/>
+          <w:bCs w:val="0"/>
+          <w:i w:val="0"/>
+          <w:iCs w:val="0"/>
+          <w:caps w:val="0"/>
+          <w:color w:val="000000" w:themeColor="text1"/>
+          <w:spacing w:val="0"/>
+          <w:sz w:val="18"/>
+          <w:szCs w:val="18"/>
+          <w:shd w:val="clear" w:fill="FFFFFF"/>
+          <w:lang w:val="en-US" w:eastAsia="ko-KR" w:bidi="ar-SA"/>
+          <w14:textFill>
+            <w14:solidFill>
+              <w14:schemeClr w14:val="tx1"/>
+            </w14:solidFill>
+          </w14:textFill>
+        </w:rPr>
+        <w:t xml:space="preserve">If we define </w:t>
+      </w:r>
+    </w:p>
+    <w:p>
+      <w:pPr>
+        <w:shd w:val="clear" w:fill="FFFFFF" w:themeFill="background1"/>
+        <w:rPr>
+          <w:rFonts w:hint="default" w:hAnsi="Cambria Math" w:eastAsia="Malgun Gothic" w:cs="Malgun Gothic"/>
+          <w:b w:val="0"/>
+          <w:bCs w:val="0"/>
+          <w:i w:val="0"/>
+          <w:iCs w:val="0"/>
+          <w:caps w:val="0"/>
+          <w:color w:val="000000" w:themeColor="text1"/>
+          <w:spacing w:val="0"/>
+          <w:sz w:val="18"/>
+          <w:szCs w:val="18"/>
+          <w:shd w:val="clear" w:fill="FFFFFF"/>
+          <w:lang w:val="en-US" w:eastAsia="ko-KR" w:bidi="ar-SA"/>
+          <w14:textFill>
+            <w14:solidFill>
+              <w14:schemeClr w14:val="tx1"/>
+            </w14:solidFill>
+          </w14:textFill>
+        </w:rPr>
+      </w:pPr>
+    </w:p>
+    <w:p>
+      <w:pPr>
+        <w:shd w:val="clear" w:fill="FFFFFF" w:themeFill="background1"/>
+        <w:rPr>
+          <w:rFonts w:hint="default" w:hAnsi="Cambria Math" w:cs="Helvetica"/>
+          <w:b w:val="0"/>
+          <w:bCs w:val="0"/>
+          <w:i w:val="0"/>
+          <w:iCs w:val="0"/>
+          <w:caps w:val="0"/>
+          <w:color w:val="000000" w:themeColor="text1"/>
+          <w:spacing w:val="0"/>
+          <w:sz w:val="18"/>
+          <w:szCs w:val="18"/>
+          <w:shd w:val="clear" w:fill="FFFFFF"/>
+          <w:lang w:val="en-US"/>
+          <w14:textFill>
+            <w14:solidFill>
+              <w14:schemeClr w14:val="tx1"/>
+            </w14:solidFill>
+          </w14:textFill>
+        </w:rPr>
+      </w:pPr>
+      <m:oMathPara>
+        <m:oMath>
+          <m:sSub>
+            <m:sSubPr>
+              <m:ctrlPr>
+                <w:rPr>
+                  <w:rFonts w:hint="default" w:ascii="Cambria Math" w:hAnsi="Cambria Math" w:cs="Helvetica"/>
+                  <w:b w:val="0"/>
+                  <w:bCs w:val="0"/>
+                  <w:i w:val="0"/>
+                  <w:iCs w:val="0"/>
+                  <w:caps w:val="0"/>
+                  <w:color w:val="000000" w:themeColor="text1"/>
+                  <w:spacing w:val="0"/>
+                  <w:sz w:val="18"/>
+                  <w:szCs w:val="18"/>
+                  <w:shd w:val="clear" w:fill="FFFFFF"/>
+                  <w:lang w:val="en-US"/>
+                  <w14:textFill>
+                    <w14:solidFill>
+                      <w14:schemeClr w14:val="tx1"/>
+                    </w14:solidFill>
+                  </w14:textFill>
+                </w:rPr>
+              </m:ctrlPr>
+            </m:sSubPr>
+            <m:e>
+              <m:r>
+                <m:rPr>
+                  <m:sty m:val="p"/>
+                </m:rPr>
+                <w:rPr>
+                  <w:rFonts w:hint="default" w:ascii="Cambria Math" w:hAnsi="Cambria Math" w:cs="Helvetica"/>
+                  <w:caps w:val="0"/>
+                  <w:color w:val="000000" w:themeColor="text1"/>
+                  <w:spacing w:val="0"/>
+                  <w:sz w:val="18"/>
+                  <w:szCs w:val="18"/>
+                  <w:shd w:val="clear" w:fill="FFFFFF"/>
+                  <w:lang w:val="en-US"/>
+                  <w14:textFill>
+                    <w14:solidFill>
+                      <w14:schemeClr w14:val="tx1"/>
+                    </w14:solidFill>
+                  </w14:textFill>
+                </w:rPr>
+                <m:t>reward_tally</m:t>
+              </m:r>
+              <m:ctrlPr>
+                <w:rPr>
+                  <w:rFonts w:hint="default" w:ascii="Cambria Math" w:hAnsi="Cambria Math" w:cs="Helvetica"/>
+                  <w:b w:val="0"/>
+                  <w:bCs w:val="0"/>
+                  <w:i w:val="0"/>
+                  <w:iCs w:val="0"/>
+                  <w:caps w:val="0"/>
+                  <w:color w:val="000000" w:themeColor="text1"/>
+                  <w:spacing w:val="0"/>
+                  <w:sz w:val="18"/>
+                  <w:szCs w:val="18"/>
+                  <w:shd w:val="clear" w:fill="FFFFFF"/>
+                  <w:lang w:val="en-US"/>
+                  <w14:textFill>
+                    <w14:solidFill>
+                      <w14:schemeClr w14:val="tx1"/>
+                    </w14:solidFill>
+                  </w14:textFill>
+                </w:rPr>
+              </m:ctrlPr>
+            </m:e>
+            <m:sub>
+              <m:r>
+                <m:rPr>
+                  <m:sty m:val="p"/>
+                </m:rPr>
+                <w:rPr>
+                  <w:rFonts w:hint="default" w:ascii="Cambria Math" w:hAnsi="Cambria Math" w:cs="Helvetica"/>
+                  <w:caps w:val="0"/>
+                  <w:color w:val="000000" w:themeColor="text1"/>
+                  <w:spacing w:val="0"/>
+                  <w:sz w:val="18"/>
+                  <w:szCs w:val="18"/>
+                  <w:shd w:val="clear" w:fill="FFFFFF"/>
+                  <w:lang w:val="en-US"/>
+                  <w14:textFill>
+                    <w14:solidFill>
+                      <w14:schemeClr w14:val="tx1"/>
+                    </w14:solidFill>
+                  </w14:textFill>
+                </w:rPr>
+                <m:t>j,n</m:t>
+              </m:r>
+              <m:ctrlPr>
+                <w:rPr>
+                  <w:rFonts w:hint="default" w:ascii="Cambria Math" w:hAnsi="Cambria Math" w:cs="Helvetica"/>
+                  <w:b w:val="0"/>
+                  <w:bCs w:val="0"/>
+                  <w:i w:val="0"/>
+                  <w:iCs w:val="0"/>
+                  <w:caps w:val="0"/>
+                  <w:color w:val="000000" w:themeColor="text1"/>
+                  <w:spacing w:val="0"/>
+                  <w:sz w:val="18"/>
+                  <w:szCs w:val="18"/>
+                  <w:shd w:val="clear" w:fill="FFFFFF"/>
+                  <w:lang w:val="en-US"/>
+                  <w14:textFill>
+                    <w14:solidFill>
+                      <w14:schemeClr w14:val="tx1"/>
+                    </w14:solidFill>
+                  </w14:textFill>
+                </w:rPr>
+              </m:ctrlPr>
+            </m:sub>
+          </m:sSub>
+          <m:r>
+            <m:rPr>
+              <m:sty m:val="p"/>
+            </m:rPr>
+            <w:rPr>
+              <w:rFonts w:hint="default" w:ascii="Cambria Math" w:hAnsi="Cambria Math" w:cs="Helvetica"/>
+              <w:caps w:val="0"/>
+              <w:color w:val="000000" w:themeColor="text1"/>
+              <w:spacing w:val="0"/>
+              <w:sz w:val="18"/>
+              <w:szCs w:val="18"/>
+              <w:shd w:val="clear" w:fill="FFFFFF"/>
+              <w:lang w:val="en-US"/>
+              <w14:textFill>
+                <w14:solidFill>
+                  <w14:schemeClr w14:val="tx1"/>
+                </w14:solidFill>
+              </w14:textFill>
+            </w:rPr>
+            <m:t>=</m:t>
+          </m:r>
+          <m:nary>
+            <m:naryPr>
+              <m:chr m:val="∑"/>
+              <m:limLoc m:val="undOvr"/>
+              <m:ctrlPr>
+                <w:rPr>
+                  <w:rFonts w:hint="default" w:ascii="Cambria Math" w:hAnsi="Cambria Math" w:cs="Helvetica"/>
+                  <w:b w:val="0"/>
+                  <w:bCs w:val="0"/>
+                  <w:i w:val="0"/>
+                  <w:iCs w:val="0"/>
+                  <w:caps w:val="0"/>
+                  <w:color w:val="000000" w:themeColor="text1"/>
+                  <w:spacing w:val="0"/>
+                  <w:sz w:val="18"/>
+                  <w:szCs w:val="18"/>
+                  <w:shd w:val="clear" w:fill="FFFFFF"/>
+                  <w:lang w:val="en-US"/>
+                  <w14:textFill>
+                    <w14:solidFill>
+                      <w14:schemeClr w14:val="tx1"/>
+                    </w14:solidFill>
+                  </w14:textFill>
+                </w:rPr>
+              </m:ctrlPr>
+            </m:naryPr>
+            <m:sub>
+              <m:r>
+                <m:rPr>
+                  <m:sty m:val="p"/>
+                </m:rPr>
+                <w:rPr>
+                  <w:rFonts w:hint="default" w:ascii="Cambria Math" w:hAnsi="Cambria Math" w:cs="Helvetica"/>
+                  <w:caps w:val="0"/>
+                  <w:color w:val="000000" w:themeColor="text1"/>
+                  <w:spacing w:val="0"/>
+                  <w:sz w:val="18"/>
+                  <w:szCs w:val="18"/>
+                  <w:shd w:val="clear" w:fill="FFFFFF"/>
+                  <w:lang w:val="en-US"/>
+                  <w14:textFill>
+                    <w14:solidFill>
+                      <w14:schemeClr w14:val="tx1"/>
+                    </w14:solidFill>
+                  </w14:textFill>
+                </w:rPr>
+                <m:t>t=1</m:t>
+              </m:r>
+              <m:ctrlPr>
+                <w:rPr>
+                  <w:rFonts w:hint="default" w:ascii="Cambria Math" w:hAnsi="Cambria Math" w:cs="Helvetica"/>
+                  <w:b w:val="0"/>
+                  <w:bCs w:val="0"/>
+                  <w:i w:val="0"/>
+                  <w:iCs w:val="0"/>
+                  <w:caps w:val="0"/>
+                  <w:color w:val="000000" w:themeColor="text1"/>
+                  <w:spacing w:val="0"/>
+                  <w:sz w:val="18"/>
+                  <w:szCs w:val="18"/>
+                  <w:shd w:val="clear" w:fill="FFFFFF"/>
+                  <w:lang w:val="en-US"/>
+                  <w14:textFill>
+                    <w14:solidFill>
+                      <w14:schemeClr w14:val="tx1"/>
+                    </w14:solidFill>
+                  </w14:textFill>
+                </w:rPr>
+              </m:ctrlPr>
+            </m:sub>
+            <m:sup>
+              <m:r>
+                <m:rPr>
+                  <m:sty m:val="p"/>
+                </m:rPr>
+                <w:rPr>
+                  <w:rFonts w:hint="default" w:ascii="Cambria Math" w:hAnsi="Cambria Math" w:cs="Helvetica"/>
+                  <w:caps w:val="0"/>
+                  <w:color w:val="000000" w:themeColor="text1"/>
+                  <w:spacing w:val="0"/>
+                  <w:sz w:val="18"/>
+                  <w:szCs w:val="18"/>
+                  <w:shd w:val="clear" w:fill="FFFFFF"/>
+                  <w:lang w:val="en-US"/>
+                  <w14:textFill>
+                    <w14:solidFill>
+                      <w14:schemeClr w14:val="tx1"/>
+                    </w14:solidFill>
+                  </w14:textFill>
+                </w:rPr>
+                <m:t>n</m:t>
+              </m:r>
+              <m:ctrlPr>
+                <w:rPr>
+                  <w:rFonts w:hint="default" w:ascii="Cambria Math" w:hAnsi="Cambria Math" w:cs="Helvetica"/>
+                  <w:b w:val="0"/>
+                  <w:bCs w:val="0"/>
+                  <w:i w:val="0"/>
+                  <w:iCs w:val="0"/>
+                  <w:caps w:val="0"/>
+                  <w:color w:val="000000" w:themeColor="text1"/>
+                  <w:spacing w:val="0"/>
+                  <w:sz w:val="18"/>
+                  <w:szCs w:val="18"/>
+                  <w:shd w:val="clear" w:fill="FFFFFF"/>
+                  <w:lang w:val="en-US"/>
+                  <w14:textFill>
+                    <w14:solidFill>
+                      <w14:schemeClr w14:val="tx1"/>
+                    </w14:solidFill>
+                  </w14:textFill>
+                </w:rPr>
+              </m:ctrlPr>
+            </m:sup>
+            <m:e>
+              <m:d>
+                <m:dPr>
+                  <m:ctrlPr>
+                    <w:rPr>
+                      <w:rFonts w:hint="default" w:ascii="Cambria Math" w:hAnsi="Cambria Math" w:cs="Helvetica"/>
+                      <w:b w:val="0"/>
+                      <w:bCs w:val="0"/>
+                      <w:i w:val="0"/>
+                      <w:iCs w:val="0"/>
+                      <w:caps w:val="0"/>
+                      <w:color w:val="000000" w:themeColor="text1"/>
+                      <w:spacing w:val="0"/>
+                      <w:sz w:val="18"/>
+                      <w:szCs w:val="18"/>
+                      <w:shd w:val="clear" w:fill="FFFFFF"/>
+                      <w:lang w:val="en-US"/>
+                      <w14:textFill>
+                        <w14:solidFill>
+                          <w14:schemeClr w14:val="tx1"/>
+                        </w14:solidFill>
+                      </w14:textFill>
+                    </w:rPr>
+                  </m:ctrlPr>
+                </m:dPr>
+                <m:e>
+                  <m:r>
+                    <m:rPr>
+                      <m:sty m:val="p"/>
+                    </m:rPr>
+                    <w:rPr>
+                      <w:rFonts w:hint="eastAsia" w:ascii="Cambria Math" w:hAnsi="Cambria Math" w:eastAsia="Malgun Gothic" w:cs="Malgun Gothic"/>
+                      <w:caps w:val="0"/>
+                      <w:color w:val="000000" w:themeColor="text1"/>
+                      <w:spacing w:val="0"/>
+                      <w:sz w:val="18"/>
+                      <w:szCs w:val="18"/>
+                      <w:shd w:val="clear" w:fill="FFFFFF"/>
+                      <w:lang w:val="en-US" w:eastAsia="ko-KR" w:bidi="ar-SA"/>
+                      <w14:textFill>
+                        <w14:solidFill>
+                          <w14:schemeClr w14:val="tx1"/>
+                        </w14:solidFill>
+                      </w14:textFill>
+                    </w:rPr>
+                    <m:t>△</m:t>
+                  </m:r>
+                  <m:sSub>
+                    <m:sSubPr>
+                      <m:ctrlPr>
+                        <w:rPr>
+                          <w:rFonts w:hint="eastAsia" w:ascii="Cambria Math" w:hAnsi="Cambria Math" w:eastAsia="Malgun Gothic" w:cs="Malgun Gothic"/>
+                          <w:b w:val="0"/>
+                          <w:bCs w:val="0"/>
+                          <w:i w:val="0"/>
+                          <w:iCs w:val="0"/>
+                          <w:caps w:val="0"/>
+                          <w:color w:val="000000" w:themeColor="text1"/>
+                          <w:spacing w:val="0"/>
+                          <w:sz w:val="18"/>
+                          <w:szCs w:val="18"/>
+                          <w:shd w:val="clear" w:fill="FFFFFF"/>
+                          <w:lang w:val="en-US" w:eastAsia="ko-KR" w:bidi="ar-SA"/>
+                          <w14:textFill>
+                            <w14:solidFill>
+                              <w14:schemeClr w14:val="tx1"/>
+                            </w14:solidFill>
+                          </w14:textFill>
+                        </w:rPr>
+                      </m:ctrlPr>
+                    </m:sSubPr>
+                    <m:e>
+                      <m:r>
+                        <m:rPr>
+                          <m:sty m:val="p"/>
+                        </m:rPr>
+                        <w:rPr>
+                          <w:rFonts w:hint="default" w:ascii="Cambria Math" w:hAnsi="Cambria Math" w:eastAsia="Malgun Gothic" w:cs="Malgun Gothic"/>
+                          <w:caps w:val="0"/>
+                          <w:color w:val="000000" w:themeColor="text1"/>
+                          <w:spacing w:val="0"/>
+                          <w:sz w:val="18"/>
+                          <w:szCs w:val="18"/>
+                          <w:shd w:val="clear" w:fill="FFFFFF"/>
+                          <w:lang w:val="en-US" w:eastAsia="ko-KR" w:bidi="ar-SA"/>
+                          <w14:textFill>
+                            <w14:solidFill>
+                              <w14:schemeClr w14:val="tx1"/>
+                            </w14:solidFill>
+                          </w14:textFill>
+                        </w:rPr>
+                        <m:t>stake</m:t>
+                      </m:r>
+                      <m:ctrlPr>
+                        <w:rPr>
+                          <w:rFonts w:hint="eastAsia" w:ascii="Cambria Math" w:hAnsi="Cambria Math" w:eastAsia="Malgun Gothic" w:cs="Malgun Gothic"/>
+                          <w:b w:val="0"/>
+                          <w:bCs w:val="0"/>
+                          <w:i w:val="0"/>
+                          <w:iCs w:val="0"/>
+                          <w:caps w:val="0"/>
+                          <w:color w:val="000000" w:themeColor="text1"/>
+                          <w:spacing w:val="0"/>
+                          <w:sz w:val="18"/>
+                          <w:szCs w:val="18"/>
+                          <w:shd w:val="clear" w:fill="FFFFFF"/>
+                          <w:lang w:val="en-US" w:eastAsia="ko-KR" w:bidi="ar-SA"/>
+                          <w14:textFill>
+                            <w14:solidFill>
+                              <w14:schemeClr w14:val="tx1"/>
+                            </w14:solidFill>
+                          </w14:textFill>
+                        </w:rPr>
+                      </m:ctrlPr>
+                    </m:e>
+                    <m:sub>
+                      <m:r>
+                        <m:rPr>
+                          <m:sty m:val="p"/>
+                        </m:rPr>
+                        <w:rPr>
+                          <w:rFonts w:hint="default" w:ascii="Cambria Math" w:hAnsi="Cambria Math" w:eastAsia="Malgun Gothic" w:cs="Malgun Gothic"/>
+                          <w:caps w:val="0"/>
+                          <w:color w:val="000000" w:themeColor="text1"/>
+                          <w:spacing w:val="0"/>
+                          <w:sz w:val="18"/>
+                          <w:szCs w:val="18"/>
+                          <w:shd w:val="clear" w:fill="FFFFFF"/>
+                          <w:lang w:val="en-US" w:eastAsia="ko-KR" w:bidi="ar-SA"/>
+                          <w14:textFill>
+                            <w14:solidFill>
+                              <w14:schemeClr w14:val="tx1"/>
+                            </w14:solidFill>
+                          </w14:textFill>
+                        </w:rPr>
+                        <m:t>j, t</m:t>
+                      </m:r>
+                      <m:ctrlPr>
+                        <w:rPr>
+                          <w:rFonts w:hint="eastAsia" w:ascii="Cambria Math" w:hAnsi="Cambria Math" w:eastAsia="Malgun Gothic" w:cs="Malgun Gothic"/>
+                          <w:b w:val="0"/>
+                          <w:bCs w:val="0"/>
+                          <w:i w:val="0"/>
+                          <w:iCs w:val="0"/>
+                          <w:caps w:val="0"/>
+                          <w:color w:val="000000" w:themeColor="text1"/>
+                          <w:spacing w:val="0"/>
+                          <w:sz w:val="18"/>
+                          <w:szCs w:val="18"/>
+                          <w:shd w:val="clear" w:fill="FFFFFF"/>
+                          <w:lang w:val="en-US" w:eastAsia="ko-KR" w:bidi="ar-SA"/>
+                          <w14:textFill>
+                            <w14:solidFill>
+                              <w14:schemeClr w14:val="tx1"/>
+                            </w14:solidFill>
+                          </w14:textFill>
+                        </w:rPr>
+                      </m:ctrlPr>
+                    </m:sub>
+                  </m:sSub>
+                  <m:r>
+                    <m:rPr>
+                      <m:sty m:val="p"/>
+                    </m:rPr>
+                    <w:rPr>
+                      <w:rFonts w:hint="default" w:ascii="Cambria Math" w:hAnsi="Cambria Math" w:eastAsia="Malgun Gothic" w:cs="Malgun Gothic"/>
+                      <w:caps w:val="0"/>
+                      <w:color w:val="000000" w:themeColor="text1"/>
+                      <w:spacing w:val="0"/>
+                      <w:sz w:val="18"/>
+                      <w:szCs w:val="18"/>
+                      <w:shd w:val="clear" w:fill="FFFFFF"/>
+                      <w:lang w:val="en-US" w:eastAsia="ko-KR" w:bidi="ar-SA"/>
+                      <w14:textFill>
+                        <w14:solidFill>
+                          <w14:schemeClr w14:val="tx1"/>
+                        </w14:solidFill>
+                      </w14:textFill>
+                    </w:rPr>
+                    <m:t xml:space="preserve"> ∗ </m:t>
+                  </m:r>
+                  <m:sSub>
+                    <m:sSubPr>
+                      <m:ctrlPr>
+                        <w:rPr>
+                          <w:rFonts w:hint="default" w:ascii="Cambria Math" w:hAnsi="Cambria Math" w:cs="Helvetica"/>
+                          <w:b w:val="0"/>
+                          <w:bCs w:val="0"/>
+                          <w:i w:val="0"/>
+                          <w:iCs w:val="0"/>
+                          <w:caps w:val="0"/>
+                          <w:color w:val="000000" w:themeColor="text1"/>
+                          <w:spacing w:val="0"/>
+                          <w:sz w:val="18"/>
+                          <w:szCs w:val="18"/>
+                          <w:shd w:val="clear" w:fill="FFFFFF"/>
+                          <w:lang w:val="en-US"/>
+                          <w14:textFill>
+                            <w14:solidFill>
+                              <w14:schemeClr w14:val="tx1"/>
+                            </w14:solidFill>
+                          </w14:textFill>
+                        </w:rPr>
+                      </m:ctrlPr>
+                    </m:sSubPr>
+                    <m:e>
+                      <m:r>
+                        <m:rPr>
+                          <m:sty m:val="p"/>
+                        </m:rPr>
+                        <w:rPr>
+                          <w:rFonts w:hint="default" w:ascii="Cambria Math" w:hAnsi="Cambria Math" w:cs="Helvetica"/>
+                          <w:caps w:val="0"/>
+                          <w:color w:val="000000" w:themeColor="text1"/>
+                          <w:spacing w:val="0"/>
+                          <w:sz w:val="18"/>
+                          <w:szCs w:val="18"/>
+                          <w:shd w:val="clear" w:fill="FFFFFF"/>
+                          <w:lang w:val="en-US"/>
+                          <w14:textFill>
+                            <w14:solidFill>
+                              <w14:schemeClr w14:val="tx1"/>
+                            </w14:solidFill>
+                          </w14:textFill>
+                        </w:rPr>
+                        <m:t>reward_per_token</m:t>
+                      </m:r>
+                      <m:ctrlPr>
+                        <w:rPr>
+                          <w:rFonts w:hint="default" w:ascii="Cambria Math" w:hAnsi="Cambria Math" w:cs="Helvetica"/>
+                          <w:b w:val="0"/>
+                          <w:bCs w:val="0"/>
+                          <w:i w:val="0"/>
+                          <w:iCs w:val="0"/>
+                          <w:caps w:val="0"/>
+                          <w:color w:val="000000" w:themeColor="text1"/>
+                          <w:spacing w:val="0"/>
+                          <w:sz w:val="18"/>
+                          <w:szCs w:val="18"/>
+                          <w:shd w:val="clear" w:fill="FFFFFF"/>
+                          <w:lang w:val="en-US"/>
+                          <w14:textFill>
+                            <w14:solidFill>
+                              <w14:schemeClr w14:val="tx1"/>
+                            </w14:solidFill>
+                          </w14:textFill>
+                        </w:rPr>
+                      </m:ctrlPr>
+                    </m:e>
+                    <m:sub>
+                      <m:r>
+                        <m:rPr>
+                          <m:sty m:val="p"/>
+                        </m:rPr>
+                        <w:rPr>
+                          <w:rFonts w:hint="default" w:ascii="Cambria Math" w:hAnsi="Cambria Math" w:cs="Helvetica"/>
+                          <w:caps w:val="0"/>
+                          <w:color w:val="000000" w:themeColor="text1"/>
+                          <w:spacing w:val="0"/>
+                          <w:sz w:val="18"/>
+                          <w:szCs w:val="18"/>
+                          <w:shd w:val="clear" w:fill="FFFFFF"/>
+                          <w:lang w:val="en-US"/>
+                          <w14:textFill>
+                            <w14:solidFill>
+                              <w14:schemeClr w14:val="tx1"/>
+                            </w14:solidFill>
+                          </w14:textFill>
+                        </w:rPr>
+                        <m:t>t−1</m:t>
+                      </m:r>
+                      <m:ctrlPr>
+                        <w:rPr>
+                          <w:rFonts w:hint="default" w:ascii="Cambria Math" w:hAnsi="Cambria Math" w:cs="Helvetica"/>
+                          <w:b w:val="0"/>
+                          <w:bCs w:val="0"/>
+                          <w:i w:val="0"/>
+                          <w:iCs w:val="0"/>
+                          <w:caps w:val="0"/>
+                          <w:color w:val="000000" w:themeColor="text1"/>
+                          <w:spacing w:val="0"/>
+                          <w:sz w:val="18"/>
+                          <w:szCs w:val="18"/>
+                          <w:shd w:val="clear" w:fill="FFFFFF"/>
+                          <w:lang w:val="en-US"/>
+                          <w14:textFill>
+                            <w14:solidFill>
+                              <w14:schemeClr w14:val="tx1"/>
+                            </w14:solidFill>
+                          </w14:textFill>
+                        </w:rPr>
+                      </m:ctrlPr>
+                    </m:sub>
+                  </m:sSub>
+                  <m:ctrlPr>
+                    <w:rPr>
+                      <w:rFonts w:hint="default" w:ascii="Cambria Math" w:hAnsi="Cambria Math" w:cs="Helvetica"/>
+                      <w:b w:val="0"/>
+                      <w:bCs w:val="0"/>
+                      <w:i w:val="0"/>
+                      <w:iCs w:val="0"/>
+                      <w:caps w:val="0"/>
+                      <w:color w:val="000000" w:themeColor="text1"/>
+                      <w:spacing w:val="0"/>
+                      <w:sz w:val="18"/>
+                      <w:szCs w:val="18"/>
+                      <w:shd w:val="clear" w:fill="FFFFFF"/>
+                      <w:lang w:val="en-US"/>
+                      <w14:textFill>
+                        <w14:solidFill>
+                          <w14:schemeClr w14:val="tx1"/>
+                        </w14:solidFill>
+                      </w14:textFill>
+                    </w:rPr>
+                  </m:ctrlPr>
+                </m:e>
+              </m:d>
+              <m:ctrlPr>
+                <w:rPr>
+                  <w:rFonts w:hint="default" w:ascii="Cambria Math" w:hAnsi="Cambria Math" w:cs="Helvetica"/>
+                  <w:b w:val="0"/>
+                  <w:bCs w:val="0"/>
+                  <w:i w:val="0"/>
+                  <w:iCs w:val="0"/>
+                  <w:caps w:val="0"/>
+                  <w:color w:val="000000" w:themeColor="text1"/>
+                  <w:spacing w:val="0"/>
+                  <w:sz w:val="18"/>
+                  <w:szCs w:val="18"/>
+                  <w:shd w:val="clear" w:fill="FFFFFF"/>
+                  <w:lang w:val="en-US"/>
+                  <w14:textFill>
+                    <w14:solidFill>
+                      <w14:schemeClr w14:val="tx1"/>
+                    </w14:solidFill>
+                  </w14:textFill>
+                </w:rPr>
+              </m:ctrlPr>
+            </m:e>
+          </m:nary>
         </m:oMath>
       </m:oMathPara>
     </w:p>
@@ -19825,28 +19726,7 @@
                     </w14:solidFill>
                   </w14:textFill>
                 </w:rPr>
-                <m:t xml:space="preserve"> </m:t>
-              </m:r>
-              <m:r>
-                <m:rPr>
-                  <m:sty m:val="b"/>
-                </m:rPr>
-                <w:rPr>
-                  <w:rFonts w:hint="default" w:ascii="Cambria Math" w:hAnsi="Cambria Math" w:cs="Helvetica"/>
-                  <w:caps w:val="0"/>
-                  <w:color w:val="000000" w:themeColor="text1"/>
-                  <w:spacing w:val="0"/>
-                  <w:sz w:val="18"/>
-                  <w:szCs w:val="18"/>
-                  <w:shd w:val="clear" w:fill="FFFFFF"/>
-                  <w:lang w:val="en-US"/>
-                  <w14:textFill>
-                    <w14:solidFill>
-                      <w14:schemeClr w14:val="tx1"/>
-                    </w14:solidFill>
-                  </w14:textFill>
-                </w:rPr>
-                <m:t>reward_per_token</m:t>
+                <m:t xml:space="preserve"> reward_per_token</m:t>
               </m:r>
               <m:ctrlPr>
                 <w:rPr>
@@ -20061,7 +19941,6 @@
           <w:right w:val="none" w:color="auto" w:sz="0" w:space="0"/>
         </w:pBdr>
         <w:shd w:val="clear" w:fill="FFFFFF" w:themeFill="background1"/>
-        <m:rPr/>
         <w:rPr>
           <w:rFonts w:hint="default" w:hAnsi="Cambria Math" w:cs="Helvetica"/>
           <w:b/>
@@ -20092,7 +19971,6 @@
           <w:right w:val="none" w:color="auto" w:sz="0" w:space="0"/>
         </w:pBdr>
         <w:shd w:val="clear" w:fill="FFFFFF" w:themeFill="background1"/>
-        <m:rPr/>
         <w:rPr>
           <w:rFonts w:hint="default" w:hAnsi="Cambria Math" w:cs="Helvetica"/>
           <w:b w:val="0"/>
@@ -20114,7 +19992,6 @@
         </w:rPr>
       </w:pPr>
       <w:r>
-        <m:rPr/>
         <w:rPr>
           <w:rFonts w:hint="default" w:hAnsi="Cambria Math" w:cs="Helvetica"/>
           <w:b w:val="0"/>
@@ -20134,32 +20011,7 @@
             </w14:solidFill>
           </w14:textFill>
         </w:rPr>
-        <w:t>That’s</w:t>
-      </w:r>
-      <w:bookmarkStart w:id="0" w:name="_GoBack"/>
-      <w:bookmarkEnd w:id="0"/>
-      <w:r>
-        <m:rPr/>
-        <w:rPr>
-          <w:rFonts w:hint="default" w:hAnsi="Cambria Math" w:cs="Helvetica"/>
-          <w:b w:val="0"/>
-          <w:bCs w:val="0"/>
-          <w:i w:val="0"/>
-          <w:iCs w:val="0"/>
-          <w:caps w:val="0"/>
-          <w:color w:val="000000" w:themeColor="text1"/>
-          <w:spacing w:val="0"/>
-          <w:sz w:val="18"/>
-          <w:szCs w:val="18"/>
-          <w:shd w:val="clear" w:fill="FFFFFF"/>
-          <w:lang w:val="en-US" w:eastAsia="ko-KR"/>
-          <w14:textFill>
-            <w14:solidFill>
-              <w14:schemeClr w14:val="tx1"/>
-            </w14:solidFill>
-          </w14:textFill>
-        </w:rPr>
-        <w:t xml:space="preserve"> what I modified to implement the requirement from this assignment.</w:t>
+        <w:t>That’s what I modified to implement the requirement from this assignment.</w:t>
       </w:r>
     </w:p>
     <w:p>
@@ -20171,7 +20023,6 @@
           <w:right w:val="none" w:color="auto" w:sz="0" w:space="0"/>
         </w:pBdr>
         <w:shd w:val="clear" w:fill="FFFFFF" w:themeFill="background1"/>
-        <m:rPr/>
         <w:rPr>
           <w:rFonts w:hint="default" w:hAnsi="Cambria Math" w:cs="Helvetica"/>
           <w:b w:val="0"/>
@@ -20202,7 +20053,6 @@
           <w:right w:val="none" w:color="auto" w:sz="0" w:space="0"/>
         </w:pBdr>
         <w:shd w:val="clear" w:fill="FFFFFF" w:themeFill="background1"/>
-        <m:rPr/>
         <w:rPr>
           <w:rFonts w:hint="default" w:hAnsi="Cambria Math" w:cs="Helvetica"/>
           <w:b w:val="0"/>
@@ -20233,7 +20083,6 @@
           <w:right w:val="none" w:color="auto" w:sz="0" w:space="0"/>
         </w:pBdr>
         <w:shd w:val="clear" w:fill="FFFFFF" w:themeFill="background1"/>
-        <m:rPr/>
         <w:rPr>
           <w:rFonts w:hint="default" w:hAnsi="Cambria Math" w:cs="Helvetica"/>
           <w:b w:val="0"/>
@@ -20255,7 +20104,6 @@
         </w:rPr>
       </w:pPr>
       <w:r>
-        <m:rPr/>
         <w:rPr>
           <w:rFonts w:hint="default" w:hAnsi="Cambria Math" w:cs="Helvetica"/>
           <w:b w:val="0"/>
@@ -20287,7 +20135,6 @@
           <w:right w:val="none" w:color="auto" w:sz="0" w:space="0"/>
         </w:pBdr>
         <w:shd w:val="clear" w:fill="FFFFFF" w:themeFill="background1"/>
-        <m:rPr/>
         <w:rPr>
           <w:rFonts w:hint="default" w:hAnsi="Cambria Math" w:cs="Helvetica"/>
           <w:b w:val="0"/>
@@ -20318,7 +20165,6 @@
           <w:right w:val="none" w:color="auto" w:sz="0" w:space="0"/>
         </w:pBdr>
         <w:shd w:val="clear" w:fill="FFFFFF" w:themeFill="background1"/>
-        <m:rPr/>
         <w:rPr>
           <w:rFonts w:hint="default" w:hAnsi="Cambria Math" w:cs="Helvetica"/>
           <w:b w:val="0"/>
@@ -20340,7 +20186,6 @@
         </w:rPr>
       </w:pPr>
       <w:r>
-        <m:rPr/>
         <w:rPr>
           <w:rFonts w:hint="default" w:hAnsi="Cambria Math" w:cs="Helvetica"/>
           <w:b w:val="0"/>
@@ -20362,7 +20207,6 @@
         <w:t>Modification a</w:t>
       </w:r>
       <w:r>
-        <m:rPr/>
         <w:rPr>
           <w:rFonts w:hint="default" w:hAnsi="Cambria Math" w:cs="Helvetica"/>
           <w:b w:val="0"/>
@@ -20394,7 +20238,6 @@
           <w:right w:val="none" w:color="auto" w:sz="0" w:space="0"/>
         </w:pBdr>
         <w:shd w:val="clear" w:fill="FFFFFF" w:themeFill="background1"/>
-        <m:rPr/>
         <w:rPr>
           <w:rFonts w:hint="default" w:hAnsi="Cambria Math" w:cs="Helvetica"/>
           <w:b w:val="0"/>
@@ -20431,7 +20274,9 @@
         </w:tblBorders>
         <w:tblLayout w:type="autofit"/>
         <w:tblCellMar>
+          <w:top w:w="0" w:type="dxa"/>
           <w:left w:w="108" w:type="dxa"/>
+          <w:bottom w:w="0" w:type="dxa"/>
           <w:right w:w="108" w:type="dxa"/>
         </w:tblCellMar>
       </w:tblPr>
@@ -20450,7 +20295,9 @@
             <w:insideV w:val="single" w:color="auto" w:sz="4" w:space="0"/>
           </w:tblBorders>
           <w:tblCellMar>
+            <w:top w:w="0" w:type="dxa"/>
             <w:left w:w="108" w:type="dxa"/>
+            <w:bottom w:w="0" w:type="dxa"/>
             <w:right w:w="108" w:type="dxa"/>
           </w:tblCellMar>
         </w:tblPrEx>
@@ -20460,8 +20307,8 @@
           </w:tcPr>
           <w:p>
             <w:pPr>
+              <w:widowControl w:val="0"/>
               <w:jc w:val="center"/>
-              <m:rPr/>
               <w:rPr>
                 <w:rFonts w:hint="default" w:hAnsi="Cambria Math" w:cs="Helvetica"/>
                 <w:b/>
@@ -20484,7 +20331,6 @@
               </w:rPr>
             </w:pPr>
             <w:r>
-              <m:rPr/>
               <w:rPr>
                 <w:rFonts w:hint="default" w:hAnsi="Cambria Math" w:cs="Helvetica"/>
                 <w:b/>
@@ -20515,8 +20361,8 @@
           </w:tcPr>
           <w:p>
             <w:pPr>
+              <w:widowControl w:val="0"/>
               <w:jc w:val="center"/>
-              <m:rPr/>
               <w:rPr>
                 <w:rFonts w:hint="default" w:hAnsi="Cambria Math" w:cs="Helvetica"/>
                 <w:b/>
@@ -20539,7 +20385,6 @@
               </w:rPr>
             </w:pPr>
             <w:r>
-              <m:rPr/>
               <w:rPr>
                 <w:rFonts w:hint="default" w:hAnsi="Cambria Math" w:cs="Helvetica"/>
                 <w:b/>
@@ -20575,6 +20420,12 @@
             <w:insideH w:val="single" w:color="auto" w:sz="4" w:space="0"/>
             <w:insideV w:val="single" w:color="auto" w:sz="4" w:space="0"/>
           </w:tblBorders>
+          <w:tblCellMar>
+            <w:top w:w="0" w:type="dxa"/>
+            <w:left w:w="108" w:type="dxa"/>
+            <w:bottom w:w="0" w:type="dxa"/>
+            <w:right w:w="108" w:type="dxa"/>
+          </w:tblCellMar>
         </w:tblPrEx>
         <w:tc>
           <w:tcPr>
@@ -20582,7 +20433,8 @@
           </w:tcPr>
           <w:p>
             <w:pPr>
-              <m:rPr/>
+              <w:widowControl w:val="0"/>
+              <w:jc w:val="both"/>
               <w:rPr>
                 <w:rFonts w:hint="default" w:hAnsi="Cambria Math" w:cs="Helvetica"/>
                 <w:b w:val="0"/>
@@ -20605,7 +20457,6 @@
               </w:rPr>
             </w:pPr>
             <w:r>
-              <m:rPr/>
               <w:rPr>
                 <w:rFonts w:hint="default" w:hAnsi="Cambria Math" w:cs="Helvetica"/>
                 <w:b w:val="0"/>
@@ -20636,7 +20487,8 @@
           </w:tcPr>
           <w:p>
             <w:pPr>
-              <m:rPr/>
+              <w:widowControl w:val="0"/>
+              <w:jc w:val="both"/>
               <w:rPr>
                 <w:rFonts w:hint="default" w:hAnsi="Cambria Math" w:cs="Helvetica"/>
                 <w:b w:val="0"/>
@@ -20659,7 +20511,6 @@
               </w:rPr>
             </w:pPr>
             <w:r>
-              <m:rPr/>
               <w:rPr>
                 <w:rFonts w:hint="default" w:hAnsi="Cambria Math" w:cs="Helvetica"/>
                 <w:b w:val="0"/>
@@ -20696,7 +20547,9 @@
             <w:insideV w:val="single" w:color="auto" w:sz="4" w:space="0"/>
           </w:tblBorders>
           <w:tblCellMar>
+            <w:top w:w="0" w:type="dxa"/>
             <w:left w:w="108" w:type="dxa"/>
+            <w:bottom w:w="0" w:type="dxa"/>
             <w:right w:w="108" w:type="dxa"/>
           </w:tblCellMar>
         </w:tblPrEx>
@@ -20706,7 +20559,8 @@
           </w:tcPr>
           <w:p>
             <w:pPr>
-              <m:rPr/>
+              <w:widowControl w:val="0"/>
+              <w:jc w:val="both"/>
               <w:rPr>
                 <w:rFonts w:hint="default" w:hAnsi="Cambria Math" w:cs="Helvetica"/>
                 <w:b w:val="0"/>
@@ -20729,7 +20583,6 @@
               </w:rPr>
             </w:pPr>
             <w:r>
-              <m:rPr/>
               <w:rPr>
                 <w:rFonts w:hint="default" w:hAnsi="Cambria Math" w:cs="Helvetica"/>
                 <w:b w:val="0"/>
@@ -20760,7 +20613,8 @@
           </w:tcPr>
           <w:p>
             <w:pPr>
-              <m:rPr/>
+              <w:widowControl w:val="0"/>
+              <w:jc w:val="both"/>
               <w:rPr>
                 <w:rFonts w:hint="default" w:hAnsi="Cambria Math" w:cs="Helvetica"/>
                 <w:b w:val="0"/>
@@ -20783,7 +20637,6 @@
               </w:rPr>
             </w:pPr>
             <w:r>
-              <m:rPr/>
               <w:rPr>
                 <w:rFonts w:hint="default" w:hAnsi="Cambria Math" w:cs="Helvetica"/>
                 <w:b w:val="0"/>
@@ -20820,7 +20673,9 @@
             <w:insideV w:val="single" w:color="auto" w:sz="4" w:space="0"/>
           </w:tblBorders>
           <w:tblCellMar>
+            <w:top w:w="0" w:type="dxa"/>
             <w:left w:w="108" w:type="dxa"/>
+            <w:bottom w:w="0" w:type="dxa"/>
             <w:right w:w="108" w:type="dxa"/>
           </w:tblCellMar>
         </w:tblPrEx>
@@ -20830,7 +20685,8 @@
           </w:tcPr>
           <w:p>
             <w:pPr>
-              <m:rPr/>
+              <w:widowControl w:val="0"/>
+              <w:jc w:val="both"/>
               <w:rPr>
                 <w:rFonts w:hint="default" w:hAnsi="Cambria Math" w:cs="Helvetica"/>
                 <w:b w:val="0"/>
@@ -20853,7 +20709,6 @@
               </w:rPr>
             </w:pPr>
             <w:r>
-              <m:rPr/>
               <w:rPr>
                 <w:rFonts w:hint="default" w:hAnsi="Cambria Math" w:cs="Helvetica"/>
                 <w:b w:val="0"/>
@@ -20876,7 +20731,6 @@
               <w:t>r</w:t>
             </w:r>
             <w:r>
-              <m:rPr/>
               <w:rPr>
                 <w:rFonts w:hint="default" w:hAnsi="Cambria Math" w:cs="Helvetica"/>
                 <w:b w:val="0"/>
@@ -20907,7 +20761,8 @@
           </w:tcPr>
           <w:p>
             <w:pPr>
-              <m:rPr/>
+              <w:widowControl w:val="0"/>
+              <w:jc w:val="both"/>
               <w:rPr>
                 <w:rFonts w:hint="default" w:hAnsi="Cambria Math" w:cs="Helvetica"/>
                 <w:b w:val="0"/>
@@ -20930,7 +20785,6 @@
               </w:rPr>
             </w:pPr>
             <w:r>
-              <m:rPr/>
               <w:rPr>
                 <w:rFonts w:hint="default" w:hAnsi="Cambria Math" w:cs="Helvetica"/>
                 <w:b w:val="0"/>
@@ -20966,7 +20820,6 @@
           <w:right w:val="none" w:color="auto" w:sz="0" w:space="0"/>
         </w:pBdr>
         <w:shd w:val="clear" w:fill="FFFFFF" w:themeFill="background1"/>
-        <m:rPr/>
         <w:rPr>
           <w:rFonts w:hint="default" w:hAnsi="Cambria Math" w:cs="Helvetica"/>
           <w:b w:val="0"/>
@@ -20997,7 +20850,6 @@
           <w:right w:val="none" w:color="auto" w:sz="0" w:space="0"/>
         </w:pBdr>
         <w:shd w:val="clear" w:fill="FFFFFF" w:themeFill="background1"/>
-        <m:rPr/>
         <w:rPr>
           <w:rFonts w:hint="default" w:hAnsi="Cambria Math" w:cs="Helvetica"/>
           <w:b w:val="0"/>
@@ -21019,6 +20871,840 @@
         </w:rPr>
       </w:pPr>
     </w:p>
+    <w:p>
+      <w:pPr>
+        <w:pBdr>
+          <w:top w:val="none" w:color="auto" w:sz="0" w:space="0"/>
+          <w:left w:val="none" w:color="auto" w:sz="0" w:space="0"/>
+          <w:bottom w:val="none" w:color="auto" w:sz="0" w:space="0"/>
+          <w:right w:val="none" w:color="auto" w:sz="0" w:space="0"/>
+        </w:pBdr>
+        <w:shd w:val="clear" w:fill="FFFFFF" w:themeFill="background1"/>
+        <w:rPr>
+          <w:rFonts w:hint="default" w:hAnsi="Cambria Math" w:cs="Helvetica"/>
+          <w:b/>
+          <w:bCs/>
+          <w:i w:val="0"/>
+          <w:iCs w:val="0"/>
+          <w:caps w:val="0"/>
+          <w:color w:val="000000" w:themeColor="text1"/>
+          <w:spacing w:val="0"/>
+          <w:sz w:val="18"/>
+          <w:szCs w:val="18"/>
+          <w:shd w:val="clear" w:fill="FFFFFF"/>
+          <w:lang w:val="en-US" w:eastAsia="ko-KR"/>
+          <w14:textFill>
+            <w14:solidFill>
+              <w14:schemeClr w14:val="tx1"/>
+            </w14:solidFill>
+          </w14:textFill>
+        </w:rPr>
+      </w:pPr>
+      <w:r>
+        <w:rPr>
+          <w:rFonts w:hint="default" w:hAnsi="Cambria Math" w:cs="Helvetica"/>
+          <w:b/>
+          <w:bCs/>
+          <w:i w:val="0"/>
+          <w:iCs w:val="0"/>
+          <w:caps w:val="0"/>
+          <w:color w:val="000000" w:themeColor="text1"/>
+          <w:spacing w:val="0"/>
+          <w:sz w:val="18"/>
+          <w:szCs w:val="18"/>
+          <w:shd w:val="clear" w:fill="FFFFFF"/>
+          <w:lang w:val="en-US" w:eastAsia="ko-KR"/>
+          <w14:textFill>
+            <w14:solidFill>
+              <w14:schemeClr w14:val="tx1"/>
+            </w14:solidFill>
+          </w14:textFill>
+        </w:rPr>
+        <w:t>-Unit-Testing</w:t>
+      </w:r>
+    </w:p>
+    <w:p>
+      <w:pPr>
+        <w:pBdr>
+          <w:top w:val="none" w:color="auto" w:sz="0" w:space="0"/>
+          <w:left w:val="none" w:color="auto" w:sz="0" w:space="0"/>
+          <w:bottom w:val="none" w:color="auto" w:sz="0" w:space="0"/>
+          <w:right w:val="none" w:color="auto" w:sz="0" w:space="0"/>
+        </w:pBdr>
+        <w:shd w:val="clear" w:fill="FFFFFF" w:themeFill="background1"/>
+        <w:rPr>
+          <w:rFonts w:hint="default" w:hAnsi="Cambria Math" w:cs="Helvetica"/>
+          <w:b/>
+          <w:bCs/>
+          <w:i w:val="0"/>
+          <w:iCs w:val="0"/>
+          <w:caps w:val="0"/>
+          <w:color w:val="000000" w:themeColor="text1"/>
+          <w:spacing w:val="0"/>
+          <w:sz w:val="18"/>
+          <w:szCs w:val="18"/>
+          <w:shd w:val="clear" w:fill="FFFFFF"/>
+          <w:lang w:val="en-US" w:eastAsia="ko-KR"/>
+          <w14:textFill>
+            <w14:solidFill>
+              <w14:schemeClr w14:val="tx1"/>
+            </w14:solidFill>
+          </w14:textFill>
+        </w:rPr>
+      </w:pPr>
+    </w:p>
+    <w:p>
+      <w:pPr>
+        <w:numPr>
+          <w:ilvl w:val="0"/>
+          <w:numId w:val="1"/>
+        </w:numPr>
+        <w:pBdr>
+          <w:top w:val="none" w:color="auto" w:sz="0" w:space="0"/>
+          <w:left w:val="none" w:color="auto" w:sz="0" w:space="0"/>
+          <w:bottom w:val="none" w:color="auto" w:sz="0" w:space="0"/>
+          <w:right w:val="none" w:color="auto" w:sz="0" w:space="0"/>
+        </w:pBdr>
+        <w:shd w:val="clear" w:fill="FFFFFF" w:themeFill="background1"/>
+        <w:rPr>
+          <w:rFonts w:hint="default" w:hAnsi="Cambria Math" w:cs="Helvetica"/>
+          <w:b w:val="0"/>
+          <w:bCs w:val="0"/>
+          <w:i w:val="0"/>
+          <w:iCs w:val="0"/>
+          <w:caps w:val="0"/>
+          <w:color w:val="000000" w:themeColor="text1"/>
+          <w:spacing w:val="0"/>
+          <w:sz w:val="18"/>
+          <w:szCs w:val="18"/>
+          <w:shd w:val="clear" w:fill="FFFFFF"/>
+          <w:lang w:val="en-US" w:eastAsia="ko-KR"/>
+          <w14:textFill>
+            <w14:solidFill>
+              <w14:schemeClr w14:val="tx1"/>
+            </w14:solidFill>
+          </w14:textFill>
+        </w:rPr>
+      </w:pPr>
+      <w:r>
+        <w:rPr>
+          <w:rFonts w:hint="default" w:hAnsi="Cambria Math" w:cs="Helvetica"/>
+          <w:b w:val="0"/>
+          <w:bCs w:val="0"/>
+          <w:i w:val="0"/>
+          <w:iCs w:val="0"/>
+          <w:caps w:val="0"/>
+          <w:color w:val="000000" w:themeColor="text1"/>
+          <w:spacing w:val="0"/>
+          <w:sz w:val="18"/>
+          <w:szCs w:val="18"/>
+          <w:shd w:val="clear" w:fill="FFFFFF"/>
+          <w:lang w:val="en-US" w:eastAsia="ko-KR"/>
+          <w14:textFill>
+            <w14:solidFill>
+              <w14:schemeClr w14:val="tx1"/>
+            </w14:solidFill>
+          </w14:textFill>
+        </w:rPr>
+        <w:t>ERC20 Token Test</w:t>
+      </w:r>
+    </w:p>
+    <w:p>
+      <w:pPr>
+        <w:numPr>
+          <w:numId w:val="0"/>
+        </w:numPr>
+        <w:pBdr>
+          <w:top w:val="none" w:color="auto" w:sz="0" w:space="0"/>
+          <w:left w:val="none" w:color="auto" w:sz="0" w:space="0"/>
+          <w:bottom w:val="none" w:color="auto" w:sz="0" w:space="0"/>
+          <w:right w:val="none" w:color="auto" w:sz="0" w:space="0"/>
+        </w:pBdr>
+        <w:shd w:val="clear" w:fill="FFFFFF" w:themeFill="background1"/>
+        <w:ind w:firstLine="720" w:firstLineChars="0"/>
+        <w:rPr>
+          <w:rFonts w:hint="default" w:hAnsi="Cambria Math" w:cs="Helvetica"/>
+          <w:b w:val="0"/>
+          <w:bCs w:val="0"/>
+          <w:i w:val="0"/>
+          <w:iCs w:val="0"/>
+          <w:caps w:val="0"/>
+          <w:color w:val="000000" w:themeColor="text1"/>
+          <w:spacing w:val="0"/>
+          <w:sz w:val="18"/>
+          <w:szCs w:val="18"/>
+          <w:shd w:val="clear" w:fill="FFFFFF"/>
+          <w:lang w:val="en-US" w:eastAsia="ko-KR"/>
+          <w14:textFill>
+            <w14:solidFill>
+              <w14:schemeClr w14:val="tx1"/>
+            </w14:solidFill>
+          </w14:textFill>
+        </w:rPr>
+      </w:pPr>
+      <w:r>
+        <w:rPr>
+          <w:rFonts w:hint="default" w:hAnsi="Cambria Math" w:cs="Helvetica"/>
+          <w:b w:val="0"/>
+          <w:bCs w:val="0"/>
+          <w:i w:val="0"/>
+          <w:iCs w:val="0"/>
+          <w:caps w:val="0"/>
+          <w:color w:val="000000" w:themeColor="text1"/>
+          <w:spacing w:val="0"/>
+          <w:sz w:val="18"/>
+          <w:szCs w:val="18"/>
+          <w:shd w:val="clear" w:fill="FFFFFF"/>
+          <w:lang w:val="en-US" w:eastAsia="ko-KR"/>
+          <w14:textFill>
+            <w14:solidFill>
+              <w14:schemeClr w14:val="tx1"/>
+            </w14:solidFill>
+          </w14:textFill>
+        </w:rPr>
+        <w:t>Token delopy and transferring operation are tested</w:t>
+      </w:r>
+    </w:p>
+    <w:p>
+      <w:pPr>
+        <w:numPr>
+          <w:ilvl w:val="0"/>
+          <w:numId w:val="1"/>
+        </w:numPr>
+        <w:pBdr>
+          <w:top w:val="none" w:color="auto" w:sz="0" w:space="0"/>
+          <w:left w:val="none" w:color="auto" w:sz="0" w:space="0"/>
+          <w:bottom w:val="none" w:color="auto" w:sz="0" w:space="0"/>
+          <w:right w:val="none" w:color="auto" w:sz="0" w:space="0"/>
+        </w:pBdr>
+        <w:shd w:val="clear" w:fill="FFFFFF" w:themeFill="background1"/>
+        <w:rPr>
+          <w:rFonts w:hint="default" w:hAnsi="Cambria Math" w:cs="Helvetica"/>
+          <w:b w:val="0"/>
+          <w:bCs w:val="0"/>
+          <w:i w:val="0"/>
+          <w:iCs w:val="0"/>
+          <w:caps w:val="0"/>
+          <w:color w:val="000000" w:themeColor="text1"/>
+          <w:spacing w:val="0"/>
+          <w:sz w:val="18"/>
+          <w:szCs w:val="18"/>
+          <w:shd w:val="clear" w:fill="FFFFFF"/>
+          <w:lang w:val="en-US" w:eastAsia="ko-KR"/>
+          <w14:textFill>
+            <w14:solidFill>
+              <w14:schemeClr w14:val="tx1"/>
+            </w14:solidFill>
+          </w14:textFill>
+        </w:rPr>
+      </w:pPr>
+      <w:r>
+        <w:rPr>
+          <w:rFonts w:hint="default" w:hAnsi="Cambria Math" w:cs="Helvetica"/>
+          <w:b w:val="0"/>
+          <w:bCs w:val="0"/>
+          <w:i w:val="0"/>
+          <w:iCs w:val="0"/>
+          <w:caps w:val="0"/>
+          <w:color w:val="000000" w:themeColor="text1"/>
+          <w:spacing w:val="0"/>
+          <w:sz w:val="18"/>
+          <w:szCs w:val="18"/>
+          <w:shd w:val="clear" w:fill="FFFFFF"/>
+          <w:lang w:val="en-US" w:eastAsia="ko-KR"/>
+          <w14:textFill>
+            <w14:solidFill>
+              <w14:schemeClr w14:val="tx1"/>
+            </w14:solidFill>
+          </w14:textFill>
+        </w:rPr>
+        <w:t>Staking Operation Test</w:t>
+      </w:r>
+    </w:p>
+    <w:p>
+      <w:pPr>
+        <w:numPr>
+          <w:numId w:val="0"/>
+        </w:numPr>
+        <w:pBdr>
+          <w:top w:val="none" w:color="auto" w:sz="0" w:space="0"/>
+          <w:left w:val="none" w:color="auto" w:sz="0" w:space="0"/>
+          <w:bottom w:val="none" w:color="auto" w:sz="0" w:space="0"/>
+          <w:right w:val="none" w:color="auto" w:sz="0" w:space="0"/>
+        </w:pBdr>
+        <w:shd w:val="clear" w:fill="FFFFFF" w:themeFill="background1"/>
+        <w:rPr>
+          <w:rFonts w:hint="default" w:hAnsi="Cambria Math" w:cs="Helvetica"/>
+          <w:b w:val="0"/>
+          <w:bCs w:val="0"/>
+          <w:i w:val="0"/>
+          <w:iCs w:val="0"/>
+          <w:caps w:val="0"/>
+          <w:color w:val="000000" w:themeColor="text1"/>
+          <w:spacing w:val="0"/>
+          <w:sz w:val="18"/>
+          <w:szCs w:val="18"/>
+          <w:shd w:val="clear" w:fill="FFFFFF"/>
+          <w:lang w:val="en-US" w:eastAsia="ko-KR"/>
+          <w14:textFill>
+            <w14:solidFill>
+              <w14:schemeClr w14:val="tx1"/>
+            </w14:solidFill>
+          </w14:textFill>
+        </w:rPr>
+      </w:pPr>
+    </w:p>
+    <w:p>
+      <w:pPr>
+        <w:numPr>
+          <w:ilvl w:val="0"/>
+          <w:numId w:val="2"/>
+        </w:numPr>
+        <w:pBdr>
+          <w:top w:val="none" w:color="auto" w:sz="0" w:space="0"/>
+          <w:left w:val="none" w:color="auto" w:sz="0" w:space="0"/>
+          <w:bottom w:val="none" w:color="auto" w:sz="0" w:space="0"/>
+          <w:right w:val="none" w:color="auto" w:sz="0" w:space="0"/>
+        </w:pBdr>
+        <w:shd w:val="clear" w:fill="FFFFFF" w:themeFill="background1"/>
+        <w:ind w:left="420" w:leftChars="0" w:hanging="420" w:firstLineChars="0"/>
+        <w:rPr>
+          <w:rFonts w:hint="default" w:hAnsi="Cambria Math" w:cs="Helvetica"/>
+          <w:b w:val="0"/>
+          <w:bCs w:val="0"/>
+          <w:i w:val="0"/>
+          <w:iCs w:val="0"/>
+          <w:caps w:val="0"/>
+          <w:color w:val="000000" w:themeColor="text1"/>
+          <w:spacing w:val="0"/>
+          <w:sz w:val="18"/>
+          <w:szCs w:val="18"/>
+          <w:shd w:val="clear" w:fill="FFFFFF"/>
+          <w:lang w:val="en-US" w:eastAsia="ko-KR"/>
+          <w14:textFill>
+            <w14:solidFill>
+              <w14:schemeClr w14:val="tx1"/>
+            </w14:solidFill>
+          </w14:textFill>
+        </w:rPr>
+      </w:pPr>
+      <w:r>
+        <w:rPr>
+          <w:rFonts w:hint="default" w:hAnsi="Cambria Math" w:cs="Helvetica"/>
+          <w:b w:val="0"/>
+          <w:bCs w:val="0"/>
+          <w:i w:val="0"/>
+          <w:iCs w:val="0"/>
+          <w:caps w:val="0"/>
+          <w:color w:val="000000" w:themeColor="text1"/>
+          <w:spacing w:val="0"/>
+          <w:sz w:val="18"/>
+          <w:szCs w:val="18"/>
+          <w:shd w:val="clear" w:fill="FFFFFF"/>
+          <w:lang w:val="en-US" w:eastAsia="ko-KR"/>
+          <w14:textFill>
+            <w14:solidFill>
+              <w14:schemeClr w14:val="tx1"/>
+            </w14:solidFill>
+          </w14:textFill>
+        </w:rPr>
+        <w:t>Tested Staking &amp; ERC20Token contracts deploying and transfer functionality of TKN tokens in Staking contract</w:t>
+      </w:r>
+    </w:p>
+    <w:p>
+      <w:pPr>
+        <w:numPr>
+          <w:ilvl w:val="0"/>
+          <w:numId w:val="2"/>
+        </w:numPr>
+        <w:pBdr>
+          <w:top w:val="none" w:color="auto" w:sz="0" w:space="0"/>
+          <w:left w:val="none" w:color="auto" w:sz="0" w:space="0"/>
+          <w:bottom w:val="none" w:color="auto" w:sz="0" w:space="0"/>
+          <w:right w:val="none" w:color="auto" w:sz="0" w:space="0"/>
+        </w:pBdr>
+        <w:shd w:val="clear" w:fill="FFFFFF" w:themeFill="background1"/>
+        <w:ind w:left="420" w:leftChars="0" w:hanging="420" w:firstLineChars="0"/>
+        <w:rPr>
+          <w:rFonts w:hint="default" w:hAnsi="Cambria Math" w:cs="Helvetica"/>
+          <w:b w:val="0"/>
+          <w:bCs w:val="0"/>
+          <w:i w:val="0"/>
+          <w:iCs w:val="0"/>
+          <w:caps w:val="0"/>
+          <w:color w:val="000000" w:themeColor="text1"/>
+          <w:spacing w:val="0"/>
+          <w:sz w:val="18"/>
+          <w:szCs w:val="18"/>
+          <w:shd w:val="clear" w:fill="FFFFFF"/>
+          <w:lang w:val="en-US" w:eastAsia="ko-KR"/>
+          <w14:textFill>
+            <w14:solidFill>
+              <w14:schemeClr w14:val="tx1"/>
+            </w14:solidFill>
+          </w14:textFill>
+        </w:rPr>
+      </w:pPr>
+      <w:r>
+        <w:rPr>
+          <w:rFonts w:hint="default" w:hAnsi="Cambria Math" w:cs="Helvetica"/>
+          <w:b w:val="0"/>
+          <w:bCs w:val="0"/>
+          <w:i w:val="0"/>
+          <w:iCs w:val="0"/>
+          <w:caps w:val="0"/>
+          <w:color w:val="000000" w:themeColor="text1"/>
+          <w:spacing w:val="0"/>
+          <w:sz w:val="18"/>
+          <w:szCs w:val="18"/>
+          <w:shd w:val="clear" w:fill="FFFFFF"/>
+          <w:lang w:val="en-US" w:eastAsia="ko-KR"/>
+          <w14:textFill>
+            <w14:solidFill>
+              <w14:schemeClr w14:val="tx1"/>
+            </w14:solidFill>
+          </w14:textFill>
+        </w:rPr>
+        <w:t>Deposit functionality for test1 account.</w:t>
+      </w:r>
+    </w:p>
+    <w:p>
+      <w:pPr>
+        <w:numPr>
+          <w:ilvl w:val="0"/>
+          <w:numId w:val="2"/>
+        </w:numPr>
+        <w:pBdr>
+          <w:top w:val="none" w:color="auto" w:sz="0" w:space="0"/>
+          <w:left w:val="none" w:color="auto" w:sz="0" w:space="0"/>
+          <w:bottom w:val="none" w:color="auto" w:sz="0" w:space="0"/>
+          <w:right w:val="none" w:color="auto" w:sz="0" w:space="0"/>
+        </w:pBdr>
+        <w:shd w:val="clear" w:fill="FFFFFF" w:themeFill="background1"/>
+        <w:ind w:left="420" w:leftChars="0" w:hanging="420" w:firstLineChars="0"/>
+        <w:rPr>
+          <w:rFonts w:hint="default" w:hAnsi="Cambria Math" w:cs="Helvetica"/>
+          <w:b w:val="0"/>
+          <w:bCs w:val="0"/>
+          <w:i w:val="0"/>
+          <w:iCs w:val="0"/>
+          <w:caps w:val="0"/>
+          <w:color w:val="000000" w:themeColor="text1"/>
+          <w:spacing w:val="0"/>
+          <w:sz w:val="18"/>
+          <w:szCs w:val="18"/>
+          <w:shd w:val="clear" w:fill="FFFFFF"/>
+          <w:lang w:val="en-US" w:eastAsia="ko-KR"/>
+          <w14:textFill>
+            <w14:solidFill>
+              <w14:schemeClr w14:val="tx1"/>
+            </w14:solidFill>
+          </w14:textFill>
+        </w:rPr>
+      </w:pPr>
+      <w:r>
+        <w:rPr>
+          <w:rFonts w:hint="default" w:hAnsi="Cambria Math" w:cs="Helvetica"/>
+          <w:b w:val="0"/>
+          <w:bCs w:val="0"/>
+          <w:i w:val="0"/>
+          <w:iCs w:val="0"/>
+          <w:caps w:val="0"/>
+          <w:color w:val="000000" w:themeColor="text1"/>
+          <w:spacing w:val="0"/>
+          <w:sz w:val="18"/>
+          <w:szCs w:val="18"/>
+          <w:shd w:val="clear" w:fill="FFFFFF"/>
+          <w:lang w:val="en-US" w:eastAsia="ko-KR"/>
+          <w14:textFill>
+            <w14:solidFill>
+              <w14:schemeClr w14:val="tx1"/>
+            </w14:solidFill>
+          </w14:textFill>
+        </w:rPr>
+        <w:t>Distribution functionality for test1 account.</w:t>
+      </w:r>
+    </w:p>
+    <w:p>
+      <w:pPr>
+        <w:numPr>
+          <w:ilvl w:val="0"/>
+          <w:numId w:val="2"/>
+        </w:numPr>
+        <w:pBdr>
+          <w:top w:val="none" w:color="auto" w:sz="0" w:space="0"/>
+          <w:left w:val="none" w:color="auto" w:sz="0" w:space="0"/>
+          <w:bottom w:val="none" w:color="auto" w:sz="0" w:space="0"/>
+          <w:right w:val="none" w:color="auto" w:sz="0" w:space="0"/>
+        </w:pBdr>
+        <w:shd w:val="clear" w:fill="FFFFFF" w:themeFill="background1"/>
+        <w:ind w:left="420" w:leftChars="0" w:hanging="420" w:firstLineChars="0"/>
+        <w:rPr>
+          <w:rFonts w:hint="default" w:hAnsi="Cambria Math" w:cs="Helvetica"/>
+          <w:b w:val="0"/>
+          <w:bCs w:val="0"/>
+          <w:i w:val="0"/>
+          <w:iCs w:val="0"/>
+          <w:caps w:val="0"/>
+          <w:color w:val="000000" w:themeColor="text1"/>
+          <w:spacing w:val="0"/>
+          <w:sz w:val="18"/>
+          <w:szCs w:val="18"/>
+          <w:shd w:val="clear" w:fill="FFFFFF"/>
+          <w:lang w:val="en-US" w:eastAsia="ko-KR"/>
+          <w14:textFill>
+            <w14:solidFill>
+              <w14:schemeClr w14:val="tx1"/>
+            </w14:solidFill>
+          </w14:textFill>
+        </w:rPr>
+      </w:pPr>
+      <w:r>
+        <w:rPr>
+          <w:rFonts w:hint="default" w:hAnsi="Cambria Math" w:cs="Helvetica"/>
+          <w:b w:val="0"/>
+          <w:bCs w:val="0"/>
+          <w:i w:val="0"/>
+          <w:iCs w:val="0"/>
+          <w:caps w:val="0"/>
+          <w:color w:val="000000" w:themeColor="text1"/>
+          <w:spacing w:val="0"/>
+          <w:sz w:val="18"/>
+          <w:szCs w:val="18"/>
+          <w:shd w:val="clear" w:fill="FFFFFF"/>
+          <w:lang w:val="en-US" w:eastAsia="ko-KR"/>
+          <w14:textFill>
+            <w14:solidFill>
+              <w14:schemeClr w14:val="tx1"/>
+            </w14:solidFill>
+          </w14:textFill>
+        </w:rPr>
+        <w:t>Unstaking(partially) functionality for test1 account.(also should works fine for complete unstaking)</w:t>
+      </w:r>
+    </w:p>
+    <w:p>
+      <w:pPr>
+        <w:numPr>
+          <w:ilvl w:val="0"/>
+          <w:numId w:val="2"/>
+        </w:numPr>
+        <w:pBdr>
+          <w:top w:val="none" w:color="auto" w:sz="0" w:space="0"/>
+          <w:left w:val="none" w:color="auto" w:sz="0" w:space="0"/>
+          <w:bottom w:val="none" w:color="auto" w:sz="0" w:space="0"/>
+          <w:right w:val="none" w:color="auto" w:sz="0" w:space="0"/>
+        </w:pBdr>
+        <w:shd w:val="clear" w:fill="FFFFFF" w:themeFill="background1"/>
+        <w:ind w:left="420" w:leftChars="0" w:hanging="420" w:firstLineChars="0"/>
+        <w:rPr>
+          <w:rFonts w:hint="default" w:hAnsi="Cambria Math" w:cs="Helvetica"/>
+          <w:b w:val="0"/>
+          <w:bCs w:val="0"/>
+          <w:i w:val="0"/>
+          <w:iCs w:val="0"/>
+          <w:caps w:val="0"/>
+          <w:color w:val="000000" w:themeColor="text1"/>
+          <w:spacing w:val="0"/>
+          <w:sz w:val="18"/>
+          <w:szCs w:val="18"/>
+          <w:shd w:val="clear" w:fill="FFFFFF"/>
+          <w:lang w:val="en-US" w:eastAsia="ko-KR"/>
+          <w14:textFill>
+            <w14:solidFill>
+              <w14:schemeClr w14:val="tx1"/>
+            </w14:solidFill>
+          </w14:textFill>
+        </w:rPr>
+      </w:pPr>
+      <w:r>
+        <w:rPr>
+          <w:rFonts w:hint="default" w:hAnsi="Cambria Math" w:cs="Helvetica"/>
+          <w:b w:val="0"/>
+          <w:bCs w:val="0"/>
+          <w:i w:val="0"/>
+          <w:iCs w:val="0"/>
+          <w:caps w:val="0"/>
+          <w:color w:val="000000" w:themeColor="text1"/>
+          <w:spacing w:val="0"/>
+          <w:sz w:val="18"/>
+          <w:szCs w:val="18"/>
+          <w:shd w:val="clear" w:fill="FFFFFF"/>
+          <w:lang w:val="en-US" w:eastAsia="ko-KR"/>
+          <w14:textFill>
+            <w14:solidFill>
+              <w14:schemeClr w14:val="tx1"/>
+            </w14:solidFill>
+          </w14:textFill>
+        </w:rPr>
+        <w:t>Mixed Testing with test1 &amp; test2 account for all kinds of functionality above(including showing unstakable assets)</w:t>
+      </w:r>
+    </w:p>
+    <w:p>
+      <w:pPr>
+        <w:numPr>
+          <w:numId w:val="0"/>
+        </w:numPr>
+        <w:pBdr>
+          <w:top w:val="none" w:color="auto" w:sz="0" w:space="0"/>
+          <w:left w:val="none" w:color="auto" w:sz="0" w:space="0"/>
+          <w:bottom w:val="none" w:color="auto" w:sz="0" w:space="0"/>
+          <w:right w:val="none" w:color="auto" w:sz="0" w:space="0"/>
+        </w:pBdr>
+        <w:shd w:val="clear" w:fill="FFFFFF" w:themeFill="background1"/>
+        <w:ind w:leftChars="0"/>
+        <w:rPr>
+          <w:rFonts w:hint="default" w:hAnsi="Cambria Math" w:cs="Helvetica"/>
+          <w:b w:val="0"/>
+          <w:bCs w:val="0"/>
+          <w:i w:val="0"/>
+          <w:iCs w:val="0"/>
+          <w:caps w:val="0"/>
+          <w:color w:val="000000" w:themeColor="text1"/>
+          <w:spacing w:val="0"/>
+          <w:sz w:val="18"/>
+          <w:szCs w:val="18"/>
+          <w:shd w:val="clear" w:fill="FFFFFF"/>
+          <w:lang w:val="en-US" w:eastAsia="ko-KR"/>
+          <w14:textFill>
+            <w14:solidFill>
+              <w14:schemeClr w14:val="tx1"/>
+            </w14:solidFill>
+          </w14:textFill>
+        </w:rPr>
+      </w:pPr>
+    </w:p>
+    <w:p>
+      <w:pPr>
+        <w:numPr>
+          <w:numId w:val="0"/>
+        </w:numPr>
+        <w:pBdr>
+          <w:top w:val="none" w:color="auto" w:sz="0" w:space="0"/>
+          <w:left w:val="none" w:color="auto" w:sz="0" w:space="0"/>
+          <w:bottom w:val="none" w:color="auto" w:sz="0" w:space="0"/>
+          <w:right w:val="none" w:color="auto" w:sz="0" w:space="0"/>
+        </w:pBdr>
+        <w:shd w:val="clear" w:fill="FFFFFF" w:themeFill="background1"/>
+        <w:ind w:leftChars="0"/>
+        <w:rPr>
+          <w:rFonts w:hint="default" w:hAnsi="Cambria Math" w:cs="Helvetica"/>
+          <w:b w:val="0"/>
+          <w:bCs w:val="0"/>
+          <w:i w:val="0"/>
+          <w:iCs w:val="0"/>
+          <w:caps w:val="0"/>
+          <w:color w:val="000000" w:themeColor="text1"/>
+          <w:spacing w:val="0"/>
+          <w:sz w:val="18"/>
+          <w:szCs w:val="18"/>
+          <w:shd w:val="clear" w:fill="FFFFFF"/>
+          <w:lang w:val="en-US" w:eastAsia="ko-KR"/>
+          <w14:textFill>
+            <w14:solidFill>
+              <w14:schemeClr w14:val="tx1"/>
+            </w14:solidFill>
+          </w14:textFill>
+        </w:rPr>
+      </w:pPr>
+    </w:p>
+    <w:p>
+      <w:pPr>
+        <w:numPr>
+          <w:numId w:val="0"/>
+        </w:numPr>
+        <w:pBdr>
+          <w:top w:val="none" w:color="auto" w:sz="0" w:space="0"/>
+          <w:left w:val="none" w:color="auto" w:sz="0" w:space="0"/>
+          <w:bottom w:val="none" w:color="auto" w:sz="0" w:space="0"/>
+          <w:right w:val="none" w:color="auto" w:sz="0" w:space="0"/>
+        </w:pBdr>
+        <w:shd w:val="clear" w:fill="FFFFFF" w:themeFill="background1"/>
+        <w:ind w:leftChars="0"/>
+        <w:rPr>
+          <w:rFonts w:hint="default" w:hAnsi="Cambria Math" w:cs="Helvetica"/>
+          <w:b w:val="0"/>
+          <w:bCs w:val="0"/>
+          <w:i w:val="0"/>
+          <w:iCs w:val="0"/>
+          <w:caps w:val="0"/>
+          <w:color w:val="000000" w:themeColor="text1"/>
+          <w:spacing w:val="0"/>
+          <w:sz w:val="18"/>
+          <w:szCs w:val="18"/>
+          <w:shd w:val="clear" w:fill="FFFFFF"/>
+          <w:lang w:val="en-US" w:eastAsia="ko-KR"/>
+          <w14:textFill>
+            <w14:solidFill>
+              <w14:schemeClr w14:val="tx1"/>
+            </w14:solidFill>
+          </w14:textFill>
+        </w:rPr>
+      </w:pPr>
+    </w:p>
+    <w:p>
+      <w:pPr>
+        <w:numPr>
+          <w:numId w:val="0"/>
+        </w:numPr>
+        <w:pBdr>
+          <w:top w:val="none" w:color="auto" w:sz="0" w:space="0"/>
+          <w:left w:val="none" w:color="auto" w:sz="0" w:space="0"/>
+          <w:bottom w:val="none" w:color="auto" w:sz="0" w:space="0"/>
+          <w:right w:val="none" w:color="auto" w:sz="0" w:space="0"/>
+        </w:pBdr>
+        <w:shd w:val="clear" w:fill="FFFFFF" w:themeFill="background1"/>
+        <w:ind w:leftChars="0"/>
+        <w:rPr>
+          <w:rFonts w:hint="default" w:hAnsi="Cambria Math" w:cs="Helvetica"/>
+          <w:b w:val="0"/>
+          <w:bCs w:val="0"/>
+          <w:i w:val="0"/>
+          <w:iCs w:val="0"/>
+          <w:caps w:val="0"/>
+          <w:color w:val="000000" w:themeColor="text1"/>
+          <w:spacing w:val="0"/>
+          <w:sz w:val="18"/>
+          <w:szCs w:val="18"/>
+          <w:shd w:val="clear" w:fill="FFFFFF"/>
+          <w:lang w:val="en-US" w:eastAsia="ko-KR"/>
+          <w14:textFill>
+            <w14:solidFill>
+              <w14:schemeClr w14:val="tx1"/>
+            </w14:solidFill>
+          </w14:textFill>
+        </w:rPr>
+      </w:pPr>
+    </w:p>
+    <w:p>
+      <w:pPr>
+        <w:numPr>
+          <w:numId w:val="0"/>
+        </w:numPr>
+        <w:pBdr>
+          <w:top w:val="none" w:color="auto" w:sz="0" w:space="0"/>
+          <w:left w:val="none" w:color="auto" w:sz="0" w:space="0"/>
+          <w:bottom w:val="none" w:color="auto" w:sz="0" w:space="0"/>
+          <w:right w:val="none" w:color="auto" w:sz="0" w:space="0"/>
+        </w:pBdr>
+        <w:shd w:val="clear" w:fill="FFFFFF" w:themeFill="background1"/>
+      </w:pPr>
+      <w:r>
+        <w:drawing>
+          <wp:inline distT="0" distB="0" distL="114300" distR="114300">
+            <wp:extent cx="5270500" cy="2610485"/>
+            <wp:effectExtent l="0" t="0" r="6350" b="18415"/>
+            <wp:docPr id="1" name="Picture 1"/>
+            <wp:cNvGraphicFramePr>
+              <a:graphicFrameLocks xmlns:a="http://schemas.openxmlformats.org/drawingml/2006/main" noChangeAspect="1"/>
+            </wp:cNvGraphicFramePr>
+            <a:graphic xmlns:a="http://schemas.openxmlformats.org/drawingml/2006/main">
+              <a:graphicData uri="http://schemas.openxmlformats.org/drawingml/2006/picture">
+                <pic:pic xmlns:pic="http://schemas.openxmlformats.org/drawingml/2006/picture">
+                  <pic:nvPicPr>
+                    <pic:cNvPr id="1" name="Picture 1"/>
+                    <pic:cNvPicPr>
+                      <a:picLocks noChangeAspect="1"/>
+                    </pic:cNvPicPr>
+                  </pic:nvPicPr>
+                  <pic:blipFill>
+                    <a:blip r:embed="rId4"/>
+                    <a:stretch>
+                      <a:fillRect/>
+                    </a:stretch>
+                  </pic:blipFill>
+                  <pic:spPr>
+                    <a:xfrm>
+                      <a:off x="0" y="0"/>
+                      <a:ext cx="5270500" cy="2610485"/>
+                    </a:xfrm>
+                    <a:prstGeom prst="rect">
+                      <a:avLst/>
+                    </a:prstGeom>
+                    <a:noFill/>
+                    <a:ln>
+                      <a:noFill/>
+                    </a:ln>
+                  </pic:spPr>
+                </pic:pic>
+              </a:graphicData>
+            </a:graphic>
+          </wp:inline>
+        </w:drawing>
+      </w:r>
+    </w:p>
+    <w:p>
+      <w:pPr>
+        <w:numPr>
+          <w:numId w:val="0"/>
+        </w:numPr>
+        <w:pBdr>
+          <w:top w:val="none" w:color="auto" w:sz="0" w:space="0"/>
+          <w:left w:val="none" w:color="auto" w:sz="0" w:space="0"/>
+          <w:bottom w:val="none" w:color="auto" w:sz="0" w:space="0"/>
+          <w:right w:val="none" w:color="auto" w:sz="0" w:space="0"/>
+        </w:pBdr>
+        <w:shd w:val="clear" w:fill="FFFFFF" w:themeFill="background1"/>
+      </w:pPr>
+    </w:p>
+    <w:p>
+      <w:pPr>
+        <w:numPr>
+          <w:numId w:val="0"/>
+        </w:numPr>
+        <w:pBdr>
+          <w:top w:val="none" w:color="auto" w:sz="0" w:space="0"/>
+          <w:left w:val="none" w:color="auto" w:sz="0" w:space="0"/>
+          <w:bottom w:val="none" w:color="auto" w:sz="0" w:space="0"/>
+          <w:right w:val="none" w:color="auto" w:sz="0" w:space="0"/>
+        </w:pBdr>
+        <w:shd w:val="clear" w:fill="FFFFFF" w:themeFill="background1"/>
+      </w:pPr>
+    </w:p>
+    <w:p>
+      <w:pPr>
+        <w:numPr>
+          <w:numId w:val="0"/>
+        </w:numPr>
+        <w:pBdr>
+          <w:top w:val="none" w:color="auto" w:sz="0" w:space="0"/>
+          <w:left w:val="none" w:color="auto" w:sz="0" w:space="0"/>
+          <w:bottom w:val="none" w:color="auto" w:sz="0" w:space="0"/>
+          <w:right w:val="none" w:color="auto" w:sz="0" w:space="0"/>
+        </w:pBdr>
+        <w:shd w:val="clear" w:fill="FFFFFF" w:themeFill="background1"/>
+        <w:rPr>
+          <w:rFonts w:hint="default"/>
+          <w:lang w:val="en-US" w:eastAsia="ko-KR"/>
+        </w:rPr>
+      </w:pPr>
+    </w:p>
+    <w:p>
+      <w:pPr>
+        <w:numPr>
+          <w:numId w:val="0"/>
+        </w:numPr>
+        <w:pBdr>
+          <w:top w:val="none" w:color="auto" w:sz="0" w:space="0"/>
+          <w:left w:val="none" w:color="auto" w:sz="0" w:space="0"/>
+          <w:bottom w:val="none" w:color="auto" w:sz="0" w:space="0"/>
+          <w:right w:val="none" w:color="auto" w:sz="0" w:space="0"/>
+        </w:pBdr>
+        <w:shd w:val="clear" w:fill="FFFFFF" w:themeFill="background1"/>
+        <w:rPr>
+          <w:rFonts w:hint="default"/>
+          <w:lang w:val="en-US" w:eastAsia="ko-KR"/>
+        </w:rPr>
+      </w:pPr>
+      <w:r>
+        <w:rPr>
+          <w:rFonts w:hint="default"/>
+          <w:lang w:val="en-US" w:eastAsia="ko-KR"/>
+        </w:rPr>
+        <w:t>Thank you very much</w:t>
+      </w:r>
+      <w:bookmarkStart w:id="0" w:name="_GoBack"/>
+      <w:bookmarkEnd w:id="0"/>
+    </w:p>
     <w:sectPr>
       <w:pgSz w:w="11906" w:h="16838"/>
       <w:pgMar w:top="1440" w:right="1800" w:bottom="1440" w:left="1800" w:header="720" w:footer="720" w:gutter="0"/>
@@ -21027,6 +21713,49 @@
     </w:sectPr>
   </w:body>
 </w:document>
+</file>
+
+<file path=word/numbering.xml><?xml version="1.0" encoding="utf-8"?>
+<w:numbering xmlns:wpc="http://schemas.microsoft.com/office/word/2010/wordprocessingCanvas" xmlns:mc="http://schemas.openxmlformats.org/markup-compatibility/2006" xmlns:o="urn:schemas-microsoft-com:office:office" xmlns:r="http://schemas.openxmlformats.org/officeDocument/2006/relationships" xmlns:m="http://schemas.openxmlformats.org/officeDocument/2006/math" xmlns:v="urn:schemas-microsoft-com:vml" xmlns:wp14="http://schemas.microsoft.com/office/word/2010/wordprocessingDrawing" xmlns:wp="http://schemas.openxmlformats.org/drawingml/2006/wordprocessingDrawing" xmlns:w10="urn:schemas-microsoft-com:office:word" xmlns:w="http://schemas.openxmlformats.org/wordprocessingml/2006/main" xmlns:w14="http://schemas.microsoft.com/office/word/2010/wordml" xmlns:wpg="http://schemas.microsoft.com/office/word/2010/wordprocessingGroup" xmlns:wpi="http://schemas.microsoft.com/office/word/2010/wordprocessingInk" xmlns:wne="http://schemas.microsoft.com/office/word/2006/wordml" xmlns:wps="http://schemas.microsoft.com/office/word/2010/wordprocessingShape" xmlns:wpsCustomData="http://www.wps.cn/officeDocument/2013/wpsCustomData" mc:Ignorable="w14 wp14">
+  <w:abstractNum w:abstractNumId="0">
+    <w:nsid w:val="DD7157C3"/>
+    <w:multiLevelType w:val="singleLevel"/>
+    <w:tmpl w:val="DD7157C3"/>
+    <w:lvl w:ilvl="0" w:tentative="0">
+      <w:start w:val="1"/>
+      <w:numFmt w:val="bullet"/>
+      <w:lvlText w:val=""/>
+      <w:lvlJc w:val="left"/>
+      <w:pPr>
+        <w:tabs>
+          <w:tab w:val="left" w:pos="420"/>
+        </w:tabs>
+        <w:ind w:left="420" w:leftChars="0" w:hanging="420" w:firstLineChars="0"/>
+      </w:pPr>
+      <w:rPr>
+        <w:rFonts w:hint="default" w:ascii="Wingdings" w:hAnsi="Wingdings"/>
+      </w:rPr>
+    </w:lvl>
+  </w:abstractNum>
+  <w:abstractNum w:abstractNumId="1">
+    <w:nsid w:val="6D2470CC"/>
+    <w:multiLevelType w:val="singleLevel"/>
+    <w:tmpl w:val="6D2470CC"/>
+    <w:lvl w:ilvl="0" w:tentative="0">
+      <w:start w:val="1"/>
+      <w:numFmt w:val="decimal"/>
+      <w:suff w:val="space"/>
+      <w:lvlText w:val="%1."/>
+      <w:lvlJc w:val="left"/>
+    </w:lvl>
+  </w:abstractNum>
+  <w:num w:numId="1">
+    <w:abstractNumId w:val="1"/>
+  </w:num>
+  <w:num w:numId="2">
+    <w:abstractNumId w:val="0"/>
+  </w:num>
+</w:numbering>
 </file>
 
 <file path=word/styles.xml><?xml version="1.0" encoding="utf-8"?>

</xml_diff>